<commit_message>
-Updated registration confirmation message to include user’s username. -Removed bullet points and indents from fo sim list on foHome.html -Formatting corrections in foSim.html -Created simCreation form on tc/forms.py -Added flight_operators attribute to Sim model in tc/models.py -Created creatSim.html template for tc django app    -Displays simCreation form -Added admin page link, create sim link, and list of all active sims to tcHome.html template -Format changes to tcSim.html -Created createSim url in tc/urls.py -Refined tcHome view in tc/views.py -Created createSim and tcSim views in tc/views.py
</commit_message>
<xml_diff>
--- a/Engineering_Notebooks/GarberEngNotebook.docx
+++ b/Engineering_Notebooks/GarberEngNotebook.docx
@@ -319,18 +319,8 @@
           <w:sz w:val="24"/>
           <w:szCs w:val="24"/>
         </w:rPr>
-        <w:t xml:space="preserve">Created sprints in </w:t>
-      </w:r>
-      <w:proofErr w:type="spellStart"/>
-      <w:r>
-        <w:rPr>
-          <w:rFonts w:ascii="Times New Roman" w:eastAsia="Times New Roman" w:hAnsi="Times New Roman" w:cs="Times New Roman"/>
-          <w:sz w:val="24"/>
-          <w:szCs w:val="24"/>
-        </w:rPr>
-        <w:t>zenhub</w:t>
-      </w:r>
-      <w:proofErr w:type="spellEnd"/>
+        <w:t>Created sprints in zenhub</w:t>
+      </w:r>
       <w:r>
         <w:rPr>
           <w:rFonts w:ascii="Times New Roman" w:eastAsia="Times New Roman" w:hAnsi="Times New Roman" w:cs="Times New Roman"/>
@@ -452,25 +442,7 @@
           <w:sz w:val="24"/>
           <w:szCs w:val="24"/>
         </w:rPr>
-        <w:t>Added .NET Maui project to team’s GitHub in /</w:t>
-      </w:r>
-      <w:proofErr w:type="spellStart"/>
-      <w:r>
-        <w:rPr>
-          <w:rFonts w:ascii="Times New Roman" w:eastAsia="Times New Roman" w:hAnsi="Times New Roman" w:cs="Times New Roman"/>
-          <w:sz w:val="24"/>
-          <w:szCs w:val="24"/>
-        </w:rPr>
-        <w:t>src</w:t>
-      </w:r>
-      <w:proofErr w:type="spellEnd"/>
-      <w:r>
-        <w:rPr>
-          <w:rFonts w:ascii="Times New Roman" w:eastAsia="Times New Roman" w:hAnsi="Times New Roman" w:cs="Times New Roman"/>
-          <w:sz w:val="24"/>
-          <w:szCs w:val="24"/>
-        </w:rPr>
-        <w:t xml:space="preserve"> folder.</w:t>
+        <w:t>Added .NET Maui project to team’s GitHub in /src folder.</w:t>
       </w:r>
     </w:p>
     <w:p>
@@ -516,25 +488,7 @@
           <w:sz w:val="24"/>
           <w:szCs w:val="24"/>
         </w:rPr>
-        <w:t xml:space="preserve">Had </w:t>
-      </w:r>
-      <w:proofErr w:type="gramStart"/>
-      <w:r>
-        <w:rPr>
-          <w:rFonts w:ascii="Times New Roman" w:eastAsia="Times New Roman" w:hAnsi="Times New Roman" w:cs="Times New Roman"/>
-          <w:sz w:val="24"/>
-          <w:szCs w:val="24"/>
-        </w:rPr>
-        <w:t>meeting</w:t>
-      </w:r>
-      <w:proofErr w:type="gramEnd"/>
-      <w:r>
-        <w:rPr>
-          <w:rFonts w:ascii="Times New Roman" w:eastAsia="Times New Roman" w:hAnsi="Times New Roman" w:cs="Times New Roman"/>
-          <w:sz w:val="24"/>
-          <w:szCs w:val="24"/>
-        </w:rPr>
-        <w:t xml:space="preserve"> to further develop team vision</w:t>
+        <w:t>Had meeting to further develop team vision</w:t>
       </w:r>
       <w:r>
         <w:rPr>
@@ -565,25 +519,7 @@
           <w:sz w:val="24"/>
           <w:szCs w:val="24"/>
         </w:rPr>
-        <w:t xml:space="preserve">Added 9 new epics to </w:t>
-      </w:r>
-      <w:proofErr w:type="spellStart"/>
-      <w:r>
-        <w:rPr>
-          <w:rFonts w:ascii="Times New Roman" w:eastAsia="Times New Roman" w:hAnsi="Times New Roman" w:cs="Times New Roman"/>
-          <w:sz w:val="24"/>
-          <w:szCs w:val="24"/>
-        </w:rPr>
-        <w:t>zenhub</w:t>
-      </w:r>
-      <w:proofErr w:type="spellEnd"/>
-      <w:r>
-        <w:rPr>
-          <w:rFonts w:ascii="Times New Roman" w:eastAsia="Times New Roman" w:hAnsi="Times New Roman" w:cs="Times New Roman"/>
-          <w:sz w:val="24"/>
-          <w:szCs w:val="24"/>
-        </w:rPr>
-        <w:t>.</w:t>
+        <w:t>Added 9 new epics to zenhub.</w:t>
       </w:r>
     </w:p>
     <w:p>
@@ -614,25 +550,7 @@
           <w:sz w:val="24"/>
           <w:szCs w:val="24"/>
         </w:rPr>
-        <w:t xml:space="preserve">tems on </w:t>
-      </w:r>
-      <w:proofErr w:type="spellStart"/>
-      <w:r>
-        <w:rPr>
-          <w:rFonts w:ascii="Times New Roman" w:eastAsia="Times New Roman" w:hAnsi="Times New Roman" w:cs="Times New Roman"/>
-          <w:sz w:val="24"/>
-          <w:szCs w:val="24"/>
-        </w:rPr>
-        <w:t>zenhub</w:t>
-      </w:r>
-      <w:proofErr w:type="spellEnd"/>
-      <w:r>
-        <w:rPr>
-          <w:rFonts w:ascii="Times New Roman" w:eastAsia="Times New Roman" w:hAnsi="Times New Roman" w:cs="Times New Roman"/>
-          <w:sz w:val="24"/>
-          <w:szCs w:val="24"/>
-        </w:rPr>
-        <w:t xml:space="preserve"> in new epics.</w:t>
+        <w:t>tems on zenhub in new epics.</w:t>
       </w:r>
     </w:p>
     <w:p>
@@ -1486,43 +1404,7 @@
           <w:szCs w:val="24"/>
         </w:rPr>
         <w:lastRenderedPageBreak/>
-        <w:t xml:space="preserve">Experimented with databases, namely </w:t>
-      </w:r>
-      <w:proofErr w:type="spellStart"/>
-      <w:r>
-        <w:rPr>
-          <w:rFonts w:ascii="Times New Roman" w:eastAsia="Times New Roman" w:hAnsi="Times New Roman" w:cs="Times New Roman"/>
-          <w:sz w:val="24"/>
-          <w:szCs w:val="24"/>
-        </w:rPr>
-        <w:t>mongoDB</w:t>
-      </w:r>
-      <w:proofErr w:type="spellEnd"/>
-      <w:r>
-        <w:rPr>
-          <w:rFonts w:ascii="Times New Roman" w:eastAsia="Times New Roman" w:hAnsi="Times New Roman" w:cs="Times New Roman"/>
-          <w:sz w:val="24"/>
-          <w:szCs w:val="24"/>
-        </w:rPr>
-        <w:t xml:space="preserve">, and linking </w:t>
-      </w:r>
-      <w:proofErr w:type="spellStart"/>
-      <w:r>
-        <w:rPr>
-          <w:rFonts w:ascii="Times New Roman" w:eastAsia="Times New Roman" w:hAnsi="Times New Roman" w:cs="Times New Roman"/>
-          <w:sz w:val="24"/>
-          <w:szCs w:val="24"/>
-        </w:rPr>
-        <w:t>mongoDB</w:t>
-      </w:r>
-      <w:proofErr w:type="spellEnd"/>
-      <w:r>
-        <w:rPr>
-          <w:rFonts w:ascii="Times New Roman" w:eastAsia="Times New Roman" w:hAnsi="Times New Roman" w:cs="Times New Roman"/>
-          <w:sz w:val="24"/>
-          <w:szCs w:val="24"/>
-        </w:rPr>
-        <w:t xml:space="preserve"> to webapp to store user information</w:t>
+        <w:t>Experimented with databases, namely mongoDB, and linking mongoDB to webapp to store user information</w:t>
       </w:r>
       <w:r>
         <w:rPr>
@@ -2262,18 +2144,8 @@
           <w:sz w:val="24"/>
           <w:szCs w:val="24"/>
         </w:rPr>
-        <w:t xml:space="preserve">and databases since I was unhappy with the node </w:t>
-      </w:r>
-      <w:proofErr w:type="spellStart"/>
-      <w:r>
-        <w:rPr>
-          <w:rFonts w:ascii="Times New Roman" w:hAnsi="Times New Roman" w:cs="Times New Roman"/>
-          <w:sz w:val="24"/>
-          <w:szCs w:val="24"/>
-        </w:rPr>
-        <w:t>js</w:t>
-      </w:r>
-      <w:proofErr w:type="spellEnd"/>
+        <w:t>and databases since I was unhappy with the node js</w:t>
+      </w:r>
       <w:r>
         <w:rPr>
           <w:rFonts w:ascii="Times New Roman" w:hAnsi="Times New Roman" w:cs="Times New Roman"/>
@@ -2501,23 +2373,13 @@
         </w:rPr>
         <w:t xml:space="preserve">Created the initial </w:t>
       </w:r>
-      <w:proofErr w:type="spellStart"/>
-      <w:r>
-        <w:rPr>
-          <w:rFonts w:ascii="Times New Roman" w:hAnsi="Times New Roman" w:cs="Times New Roman"/>
-          <w:sz w:val="24"/>
-          <w:szCs w:val="24"/>
-        </w:rPr>
-        <w:t>STaTE</w:t>
-      </w:r>
-      <w:proofErr w:type="spellEnd"/>
-      <w:r>
-        <w:rPr>
-          <w:rFonts w:ascii="Times New Roman" w:hAnsi="Times New Roman" w:cs="Times New Roman"/>
-          <w:sz w:val="24"/>
-          <w:szCs w:val="24"/>
-        </w:rPr>
-        <w:t xml:space="preserve"> </w:t>
+      <w:r>
+        <w:rPr>
+          <w:rFonts w:ascii="Times New Roman" w:hAnsi="Times New Roman" w:cs="Times New Roman"/>
+          <w:sz w:val="24"/>
+          <w:szCs w:val="24"/>
+        </w:rPr>
+        <w:t xml:space="preserve">STaTE </w:t>
       </w:r>
       <w:r>
         <w:rPr>
@@ -2550,88 +2412,125 @@
           <w:sz w:val="24"/>
           <w:szCs w:val="24"/>
         </w:rPr>
+        <w:t xml:space="preserve">Added testapp to the Django project, a Django application </w:t>
+      </w:r>
+      <w:r>
+        <w:rPr>
+          <w:rFonts w:ascii="Times New Roman" w:hAnsi="Times New Roman" w:cs="Times New Roman"/>
+          <w:sz w:val="24"/>
+          <w:szCs w:val="24"/>
+        </w:rPr>
+        <w:t xml:space="preserve">that explores several features of the Django framework and can be used by developers to </w:t>
+      </w:r>
+      <w:r>
+        <w:rPr>
+          <w:rFonts w:ascii="Times New Roman" w:hAnsi="Times New Roman" w:cs="Times New Roman"/>
+          <w:sz w:val="24"/>
+          <w:szCs w:val="24"/>
+        </w:rPr>
+        <w:t>test ideas.</w:t>
+      </w:r>
+    </w:p>
+    <w:p>
+      <w:pPr>
+        <w:pStyle w:val="ListParagraph"/>
+        <w:numPr>
+          <w:ilvl w:val="0"/>
+          <w:numId w:val="20"/>
+        </w:numPr>
+        <w:spacing w:after="0" w:line="480" w:lineRule="auto"/>
+        <w:rPr>
+          <w:rFonts w:ascii="Times New Roman" w:hAnsi="Times New Roman" w:cs="Times New Roman"/>
+          <w:b/>
+          <w:bCs/>
+          <w:sz w:val="24"/>
+          <w:szCs w:val="24"/>
+        </w:rPr>
+      </w:pPr>
+      <w:r>
+        <w:rPr>
+          <w:rFonts w:ascii="Times New Roman" w:hAnsi="Times New Roman" w:cs="Times New Roman"/>
+          <w:sz w:val="24"/>
+          <w:szCs w:val="24"/>
+        </w:rPr>
+        <w:t>Researched Django implementation strategies and common project structures.</w:t>
+      </w:r>
+    </w:p>
+    <w:p>
+      <w:pPr>
+        <w:spacing w:after="0" w:line="480" w:lineRule="auto"/>
+        <w:rPr>
+          <w:rFonts w:ascii="Times New Roman" w:hAnsi="Times New Roman" w:cs="Times New Roman"/>
+          <w:b/>
+          <w:bCs/>
+          <w:sz w:val="24"/>
+          <w:szCs w:val="24"/>
+        </w:rPr>
+      </w:pPr>
+      <w:r>
+        <w:rPr>
+          <w:rFonts w:ascii="Times New Roman" w:hAnsi="Times New Roman" w:cs="Times New Roman"/>
+          <w:b/>
+          <w:bCs/>
+          <w:sz w:val="24"/>
+          <w:szCs w:val="24"/>
+        </w:rPr>
+        <w:t>10/28:</w:t>
+      </w:r>
+    </w:p>
+    <w:p>
+      <w:pPr>
+        <w:pStyle w:val="ListParagraph"/>
+        <w:numPr>
+          <w:ilvl w:val="0"/>
+          <w:numId w:val="23"/>
+        </w:numPr>
+        <w:spacing w:after="0" w:line="480" w:lineRule="auto"/>
+        <w:rPr>
+          <w:rFonts w:ascii="Times New Roman" w:hAnsi="Times New Roman" w:cs="Times New Roman"/>
+          <w:b/>
+          <w:bCs/>
+          <w:sz w:val="24"/>
+          <w:szCs w:val="24"/>
+        </w:rPr>
+      </w:pPr>
+      <w:r>
+        <w:rPr>
+          <w:rFonts w:ascii="Times New Roman" w:hAnsi="Times New Roman" w:cs="Times New Roman"/>
+          <w:sz w:val="24"/>
+          <w:szCs w:val="24"/>
+        </w:rPr>
         <w:t xml:space="preserve">Added </w:t>
       </w:r>
-      <w:proofErr w:type="spellStart"/>
-      <w:r>
-        <w:rPr>
-          <w:rFonts w:ascii="Times New Roman" w:hAnsi="Times New Roman" w:cs="Times New Roman"/>
-          <w:sz w:val="24"/>
-          <w:szCs w:val="24"/>
-        </w:rPr>
-        <w:t>testapp</w:t>
-      </w:r>
-      <w:proofErr w:type="spellEnd"/>
-      <w:r>
-        <w:rPr>
-          <w:rFonts w:ascii="Times New Roman" w:hAnsi="Times New Roman" w:cs="Times New Roman"/>
-          <w:sz w:val="24"/>
-          <w:szCs w:val="24"/>
-        </w:rPr>
-        <w:t xml:space="preserve"> to the Django project, a Django application </w:t>
-      </w:r>
-      <w:r>
-        <w:rPr>
-          <w:rFonts w:ascii="Times New Roman" w:hAnsi="Times New Roman" w:cs="Times New Roman"/>
-          <w:sz w:val="24"/>
-          <w:szCs w:val="24"/>
-        </w:rPr>
-        <w:t xml:space="preserve">that explores several features of the Django framework and can be used by developers to </w:t>
-      </w:r>
-      <w:r>
-        <w:rPr>
-          <w:rFonts w:ascii="Times New Roman" w:hAnsi="Times New Roman" w:cs="Times New Roman"/>
-          <w:sz w:val="24"/>
-          <w:szCs w:val="24"/>
-        </w:rPr>
-        <w:t>test ideas.</w:t>
-      </w:r>
-    </w:p>
-    <w:p>
-      <w:pPr>
-        <w:pStyle w:val="ListParagraph"/>
-        <w:numPr>
-          <w:ilvl w:val="0"/>
-          <w:numId w:val="20"/>
-        </w:numPr>
-        <w:spacing w:after="0" w:line="480" w:lineRule="auto"/>
-        <w:rPr>
-          <w:rFonts w:ascii="Times New Roman" w:hAnsi="Times New Roman" w:cs="Times New Roman"/>
-          <w:b/>
-          <w:bCs/>
-          <w:sz w:val="24"/>
-          <w:szCs w:val="24"/>
-        </w:rPr>
-      </w:pPr>
-      <w:r>
-        <w:rPr>
-          <w:rFonts w:ascii="Times New Roman" w:hAnsi="Times New Roman" w:cs="Times New Roman"/>
-          <w:sz w:val="24"/>
-          <w:szCs w:val="24"/>
-        </w:rPr>
-        <w:t>Researched Django implementation strategies and common project structures.</w:t>
-      </w:r>
-    </w:p>
-    <w:p>
-      <w:pPr>
-        <w:spacing w:after="0" w:line="480" w:lineRule="auto"/>
-        <w:rPr>
-          <w:rFonts w:ascii="Times New Roman" w:hAnsi="Times New Roman" w:cs="Times New Roman"/>
-          <w:b/>
-          <w:bCs/>
-          <w:sz w:val="24"/>
-          <w:szCs w:val="24"/>
-        </w:rPr>
-      </w:pPr>
-      <w:r>
-        <w:rPr>
-          <w:rFonts w:ascii="Times New Roman" w:hAnsi="Times New Roman" w:cs="Times New Roman"/>
-          <w:b/>
-          <w:bCs/>
-          <w:sz w:val="24"/>
-          <w:szCs w:val="24"/>
-        </w:rPr>
-        <w:t>10/28:</w:t>
+      <w:r>
+        <w:rPr>
+          <w:rFonts w:ascii="Times New Roman" w:hAnsi="Times New Roman" w:cs="Times New Roman"/>
+          <w:sz w:val="24"/>
+          <w:szCs w:val="24"/>
+        </w:rPr>
+        <w:t>features to testapp in similar fashion to the official Django website tutorial on creating the polls app.</w:t>
+      </w:r>
+    </w:p>
+    <w:p>
+      <w:pPr>
+        <w:spacing w:after="0" w:line="480" w:lineRule="auto"/>
+        <w:rPr>
+          <w:rFonts w:ascii="Times New Roman" w:hAnsi="Times New Roman" w:cs="Times New Roman"/>
+          <w:b/>
+          <w:bCs/>
+          <w:sz w:val="24"/>
+          <w:szCs w:val="24"/>
+        </w:rPr>
+      </w:pPr>
+      <w:r>
+        <w:rPr>
+          <w:rFonts w:ascii="Times New Roman" w:hAnsi="Times New Roman" w:cs="Times New Roman"/>
+          <w:b/>
+          <w:bCs/>
+          <w:sz w:val="24"/>
+          <w:szCs w:val="24"/>
+        </w:rPr>
+        <w:t>10/29:</w:t>
       </w:r>
     </w:p>
     <w:p>
@@ -2656,55 +2555,31 @@
           <w:sz w:val="24"/>
           <w:szCs w:val="24"/>
         </w:rPr>
-        <w:t xml:space="preserve">Added </w:t>
-      </w:r>
-      <w:r>
-        <w:rPr>
-          <w:rFonts w:ascii="Times New Roman" w:hAnsi="Times New Roman" w:cs="Times New Roman"/>
-          <w:sz w:val="24"/>
-          <w:szCs w:val="24"/>
-        </w:rPr>
-        <w:t xml:space="preserve">features to </w:t>
-      </w:r>
-      <w:proofErr w:type="spellStart"/>
-      <w:r>
-        <w:rPr>
-          <w:rFonts w:ascii="Times New Roman" w:hAnsi="Times New Roman" w:cs="Times New Roman"/>
-          <w:sz w:val="24"/>
-          <w:szCs w:val="24"/>
-        </w:rPr>
-        <w:t>testapp</w:t>
-      </w:r>
-      <w:proofErr w:type="spellEnd"/>
-      <w:r>
-        <w:rPr>
-          <w:rFonts w:ascii="Times New Roman" w:hAnsi="Times New Roman" w:cs="Times New Roman"/>
-          <w:sz w:val="24"/>
-          <w:szCs w:val="24"/>
-        </w:rPr>
-        <w:t xml:space="preserve"> in similar fashion to the official Django website tutorial on creating the polls app.</w:t>
-      </w:r>
-    </w:p>
-    <w:p>
-      <w:pPr>
-        <w:spacing w:after="0" w:line="480" w:lineRule="auto"/>
-        <w:rPr>
-          <w:rFonts w:ascii="Times New Roman" w:hAnsi="Times New Roman" w:cs="Times New Roman"/>
-          <w:b/>
-          <w:bCs/>
-          <w:sz w:val="24"/>
-          <w:szCs w:val="24"/>
-        </w:rPr>
-      </w:pPr>
-      <w:r>
-        <w:rPr>
-          <w:rFonts w:ascii="Times New Roman" w:hAnsi="Times New Roman" w:cs="Times New Roman"/>
-          <w:b/>
-          <w:bCs/>
-          <w:sz w:val="24"/>
-          <w:szCs w:val="24"/>
-        </w:rPr>
-        <w:t>10/29:</w:t>
+        <w:t xml:space="preserve">Initialize section 4.1 of the </w:t>
+      </w:r>
+      <w:r>
+        <w:rPr>
+          <w:rFonts w:ascii="Times New Roman" w:hAnsi="Times New Roman" w:cs="Times New Roman"/>
+          <w:sz w:val="24"/>
+          <w:szCs w:val="24"/>
+        </w:rPr>
+        <w:t xml:space="preserve">STaTE </w:t>
+      </w:r>
+      <w:r>
+        <w:rPr>
+          <w:rFonts w:ascii="Times New Roman" w:hAnsi="Times New Roman" w:cs="Times New Roman"/>
+          <w:sz w:val="24"/>
+          <w:szCs w:val="24"/>
+        </w:rPr>
+        <w:t xml:space="preserve">SRS document pertaining to the functional description and requirements related </w:t>
+      </w:r>
+      <w:r>
+        <w:rPr>
+          <w:rFonts w:ascii="Times New Roman" w:hAnsi="Times New Roman" w:cs="Times New Roman"/>
+          <w:sz w:val="24"/>
+          <w:szCs w:val="24"/>
+        </w:rPr>
+        <w:t>to SWA (STaTE Web Application).</w:t>
       </w:r>
     </w:p>
     <w:p>
@@ -2729,83 +2604,6 @@
           <w:sz w:val="24"/>
           <w:szCs w:val="24"/>
         </w:rPr>
-        <w:t xml:space="preserve">Initialize section 4.1 of the </w:t>
-      </w:r>
-      <w:proofErr w:type="spellStart"/>
-      <w:r>
-        <w:rPr>
-          <w:rFonts w:ascii="Times New Roman" w:hAnsi="Times New Roman" w:cs="Times New Roman"/>
-          <w:sz w:val="24"/>
-          <w:szCs w:val="24"/>
-        </w:rPr>
-        <w:t>STaTE</w:t>
-      </w:r>
-      <w:proofErr w:type="spellEnd"/>
-      <w:r>
-        <w:rPr>
-          <w:rFonts w:ascii="Times New Roman" w:hAnsi="Times New Roman" w:cs="Times New Roman"/>
-          <w:sz w:val="24"/>
-          <w:szCs w:val="24"/>
-        </w:rPr>
-        <w:t xml:space="preserve"> </w:t>
-      </w:r>
-      <w:r>
-        <w:rPr>
-          <w:rFonts w:ascii="Times New Roman" w:hAnsi="Times New Roman" w:cs="Times New Roman"/>
-          <w:sz w:val="24"/>
-          <w:szCs w:val="24"/>
-        </w:rPr>
-        <w:t xml:space="preserve">SRS document pertaining to the functional description and requirements related </w:t>
-      </w:r>
-      <w:r>
-        <w:rPr>
-          <w:rFonts w:ascii="Times New Roman" w:hAnsi="Times New Roman" w:cs="Times New Roman"/>
-          <w:sz w:val="24"/>
-          <w:szCs w:val="24"/>
-        </w:rPr>
-        <w:t>to SWA (</w:t>
-      </w:r>
-      <w:proofErr w:type="spellStart"/>
-      <w:r>
-        <w:rPr>
-          <w:rFonts w:ascii="Times New Roman" w:hAnsi="Times New Roman" w:cs="Times New Roman"/>
-          <w:sz w:val="24"/>
-          <w:szCs w:val="24"/>
-        </w:rPr>
-        <w:t>STaTE</w:t>
-      </w:r>
-      <w:proofErr w:type="spellEnd"/>
-      <w:r>
-        <w:rPr>
-          <w:rFonts w:ascii="Times New Roman" w:hAnsi="Times New Roman" w:cs="Times New Roman"/>
-          <w:sz w:val="24"/>
-          <w:szCs w:val="24"/>
-        </w:rPr>
-        <w:t xml:space="preserve"> Web Application).</w:t>
-      </w:r>
-    </w:p>
-    <w:p>
-      <w:pPr>
-        <w:pStyle w:val="ListParagraph"/>
-        <w:numPr>
-          <w:ilvl w:val="0"/>
-          <w:numId w:val="23"/>
-        </w:numPr>
-        <w:spacing w:after="0" w:line="480" w:lineRule="auto"/>
-        <w:rPr>
-          <w:rFonts w:ascii="Times New Roman" w:hAnsi="Times New Roman" w:cs="Times New Roman"/>
-          <w:b/>
-          <w:bCs/>
-          <w:sz w:val="24"/>
-          <w:szCs w:val="24"/>
-        </w:rPr>
-      </w:pPr>
-      <w:r>
-        <w:rPr>
-          <w:rFonts w:ascii="Times New Roman" w:hAnsi="Times New Roman" w:cs="Times New Roman"/>
-          <w:sz w:val="24"/>
-          <w:szCs w:val="24"/>
-        </w:rPr>
         <w:t xml:space="preserve">Expanded on the functional requirements of the SWA </w:t>
       </w:r>
       <w:r>
@@ -2871,25 +2669,7 @@
           <w:sz w:val="24"/>
           <w:szCs w:val="24"/>
         </w:rPr>
-        <w:t xml:space="preserve">Changed name of </w:t>
-      </w:r>
-      <w:proofErr w:type="spellStart"/>
-      <w:r>
-        <w:rPr>
-          <w:rFonts w:ascii="Times New Roman" w:hAnsi="Times New Roman" w:cs="Times New Roman"/>
-          <w:sz w:val="24"/>
-          <w:szCs w:val="24"/>
-        </w:rPr>
-        <w:t>STaTE</w:t>
-      </w:r>
-      <w:proofErr w:type="spellEnd"/>
-      <w:r>
-        <w:rPr>
-          <w:rFonts w:ascii="Times New Roman" w:hAnsi="Times New Roman" w:cs="Times New Roman"/>
-          <w:sz w:val="24"/>
-          <w:szCs w:val="24"/>
-        </w:rPr>
-        <w:t xml:space="preserve"> Django project to </w:t>
+        <w:t xml:space="preserve">Changed name of STaTE Django project to </w:t>
       </w:r>
       <w:r>
         <w:rPr>
@@ -2949,41 +2729,13 @@
         <w:lastRenderedPageBreak/>
         <w:t xml:space="preserve">Added </w:t>
       </w:r>
-      <w:proofErr w:type="spellStart"/>
-      <w:r>
-        <w:rPr>
-          <w:rFonts w:ascii="Times New Roman" w:hAnsi="Times New Roman" w:cs="Times New Roman"/>
-          <w:sz w:val="24"/>
-          <w:szCs w:val="24"/>
-        </w:rPr>
-        <w:t>fo</w:t>
-      </w:r>
-      <w:proofErr w:type="spellEnd"/>
-      <w:r>
-        <w:rPr>
-          <w:rFonts w:ascii="Times New Roman" w:hAnsi="Times New Roman" w:cs="Times New Roman"/>
-          <w:sz w:val="24"/>
-          <w:szCs w:val="24"/>
-        </w:rPr>
-        <w:t xml:space="preserve">, </w:t>
-      </w:r>
-      <w:proofErr w:type="spellStart"/>
-      <w:r>
-        <w:rPr>
-          <w:rFonts w:ascii="Times New Roman" w:hAnsi="Times New Roman" w:cs="Times New Roman"/>
-          <w:sz w:val="24"/>
-          <w:szCs w:val="24"/>
-        </w:rPr>
-        <w:t>tc</w:t>
-      </w:r>
-      <w:proofErr w:type="spellEnd"/>
-      <w:r>
-        <w:rPr>
-          <w:rFonts w:ascii="Times New Roman" w:hAnsi="Times New Roman" w:cs="Times New Roman"/>
-          <w:sz w:val="24"/>
-          <w:szCs w:val="24"/>
-        </w:rPr>
-        <w:t>, and home apps to the Django project.</w:t>
+      <w:r>
+        <w:rPr>
+          <w:rFonts w:ascii="Times New Roman" w:hAnsi="Times New Roman" w:cs="Times New Roman"/>
+          <w:sz w:val="24"/>
+          <w:szCs w:val="24"/>
+        </w:rPr>
+        <w:t>fo, tc, and home apps to the Django project.</w:t>
       </w:r>
     </w:p>
     <w:p>
@@ -3055,25 +2807,7 @@
           <w:sz w:val="24"/>
           <w:szCs w:val="24"/>
         </w:rPr>
-        <w:t xml:space="preserve">Implemented basic </w:t>
-      </w:r>
-      <w:proofErr w:type="spellStart"/>
-      <w:r>
-        <w:rPr>
-          <w:rFonts w:ascii="Times New Roman" w:hAnsi="Times New Roman" w:cs="Times New Roman"/>
-          <w:sz w:val="24"/>
-          <w:szCs w:val="24"/>
-        </w:rPr>
-        <w:t>url</w:t>
-      </w:r>
-      <w:proofErr w:type="spellEnd"/>
-      <w:r>
-        <w:rPr>
-          <w:rFonts w:ascii="Times New Roman" w:hAnsi="Times New Roman" w:cs="Times New Roman"/>
-          <w:sz w:val="24"/>
-          <w:szCs w:val="24"/>
-        </w:rPr>
-        <w:t xml:space="preserve"> navigation </w:t>
+        <w:t xml:space="preserve">Implemented basic url navigation </w:t>
       </w:r>
       <w:r>
         <w:rPr>
@@ -3163,25 +2897,7 @@
           <w:sz w:val="24"/>
           <w:szCs w:val="24"/>
         </w:rPr>
-        <w:t xml:space="preserve"> in </w:t>
-      </w:r>
-      <w:proofErr w:type="spellStart"/>
-      <w:r>
-        <w:rPr>
-          <w:rFonts w:ascii="Times New Roman" w:hAnsi="Times New Roman" w:cs="Times New Roman"/>
-          <w:sz w:val="24"/>
-          <w:szCs w:val="24"/>
-        </w:rPr>
-        <w:t>testapp</w:t>
-      </w:r>
-      <w:proofErr w:type="spellEnd"/>
-      <w:r>
-        <w:rPr>
-          <w:rFonts w:ascii="Times New Roman" w:hAnsi="Times New Roman" w:cs="Times New Roman"/>
-          <w:sz w:val="24"/>
-          <w:szCs w:val="24"/>
-        </w:rPr>
-        <w:t xml:space="preserve"> Django app</w:t>
+        <w:t xml:space="preserve"> in testapp Django app</w:t>
       </w:r>
       <w:r>
         <w:rPr>
@@ -3530,25 +3246,7 @@
           <w:sz w:val="24"/>
           <w:szCs w:val="24"/>
         </w:rPr>
-        <w:t xml:space="preserve">Led team meeting discussion about </w:t>
-      </w:r>
-      <w:proofErr w:type="spellStart"/>
-      <w:r>
-        <w:rPr>
-          <w:rFonts w:ascii="Times New Roman" w:hAnsi="Times New Roman" w:cs="Times New Roman"/>
-          <w:sz w:val="24"/>
-          <w:szCs w:val="24"/>
-        </w:rPr>
-        <w:t>url</w:t>
-      </w:r>
-      <w:proofErr w:type="spellEnd"/>
-      <w:r>
-        <w:rPr>
-          <w:rFonts w:ascii="Times New Roman" w:hAnsi="Times New Roman" w:cs="Times New Roman"/>
-          <w:sz w:val="24"/>
-          <w:szCs w:val="24"/>
-        </w:rPr>
-        <w:t xml:space="preserve"> routes and Django web application </w:t>
+        <w:t xml:space="preserve">Led team meeting discussion about url routes and Django web application </w:t>
       </w:r>
       <w:r>
         <w:rPr>
@@ -3607,25 +3305,7 @@
           <w:szCs w:val="24"/>
         </w:rPr>
         <w:lastRenderedPageBreak/>
-        <w:t xml:space="preserve">Begun incorporating Django user management and authentication into </w:t>
-      </w:r>
-      <w:proofErr w:type="spellStart"/>
-      <w:r>
-        <w:rPr>
-          <w:rFonts w:ascii="Times New Roman" w:hAnsi="Times New Roman" w:cs="Times New Roman"/>
-          <w:sz w:val="24"/>
-          <w:szCs w:val="24"/>
-        </w:rPr>
-        <w:t>fo</w:t>
-      </w:r>
-      <w:proofErr w:type="spellEnd"/>
-      <w:r>
-        <w:rPr>
-          <w:rFonts w:ascii="Times New Roman" w:hAnsi="Times New Roman" w:cs="Times New Roman"/>
-          <w:sz w:val="24"/>
-          <w:szCs w:val="24"/>
-        </w:rPr>
-        <w:t xml:space="preserve"> app.</w:t>
+        <w:t>Begun incorporating Django user management and authentication into fo app.</w:t>
       </w:r>
     </w:p>
     <w:p>
@@ -3672,51 +3352,15 @@
           <w:sz w:val="24"/>
           <w:szCs w:val="24"/>
         </w:rPr>
-        <w:t xml:space="preserve">Expanded on user management and authentication for the </w:t>
-      </w:r>
-      <w:proofErr w:type="spellStart"/>
-      <w:r>
-        <w:rPr>
-          <w:rFonts w:ascii="Times New Roman" w:hAnsi="Times New Roman" w:cs="Times New Roman"/>
-          <w:sz w:val="24"/>
-          <w:szCs w:val="24"/>
-        </w:rPr>
-        <w:t>fo</w:t>
-      </w:r>
-      <w:proofErr w:type="spellEnd"/>
-      <w:r>
-        <w:rPr>
-          <w:rFonts w:ascii="Times New Roman" w:hAnsi="Times New Roman" w:cs="Times New Roman"/>
-          <w:sz w:val="24"/>
-          <w:szCs w:val="24"/>
-        </w:rPr>
-        <w:t xml:space="preserve"> app </w:t>
-      </w:r>
-      <w:r>
-        <w:rPr>
-          <w:rFonts w:ascii="Times New Roman" w:hAnsi="Times New Roman" w:cs="Times New Roman"/>
-          <w:sz w:val="24"/>
-          <w:szCs w:val="24"/>
-        </w:rPr>
-        <w:t xml:space="preserve">by implementing infrastructure to create </w:t>
-      </w:r>
-      <w:proofErr w:type="spellStart"/>
-      <w:r>
-        <w:rPr>
-          <w:rFonts w:ascii="Times New Roman" w:hAnsi="Times New Roman" w:cs="Times New Roman"/>
-          <w:sz w:val="24"/>
-          <w:szCs w:val="24"/>
-        </w:rPr>
-        <w:t>FlightOperator</w:t>
-      </w:r>
-      <w:proofErr w:type="spellEnd"/>
-      <w:r>
-        <w:rPr>
-          <w:rFonts w:ascii="Times New Roman" w:hAnsi="Times New Roman" w:cs="Times New Roman"/>
-          <w:sz w:val="24"/>
-          <w:szCs w:val="24"/>
-        </w:rPr>
-        <w:t xml:space="preserve"> users through </w:t>
+        <w:t xml:space="preserve">Expanded on user management and authentication for the fo app </w:t>
+      </w:r>
+      <w:r>
+        <w:rPr>
+          <w:rFonts w:ascii="Times New Roman" w:hAnsi="Times New Roman" w:cs="Times New Roman"/>
+          <w:sz w:val="24"/>
+          <w:szCs w:val="24"/>
+        </w:rPr>
+        <w:t xml:space="preserve">by implementing infrastructure to create FlightOperator users through </w:t>
       </w:r>
       <w:r>
         <w:rPr>
@@ -3749,25 +3393,7 @@
           <w:sz w:val="24"/>
           <w:szCs w:val="24"/>
         </w:rPr>
-        <w:t xml:space="preserve">Migrated changes to </w:t>
-      </w:r>
-      <w:proofErr w:type="spellStart"/>
-      <w:r>
-        <w:rPr>
-          <w:rFonts w:ascii="Times New Roman" w:hAnsi="Times New Roman" w:cs="Times New Roman"/>
-          <w:sz w:val="24"/>
-          <w:szCs w:val="24"/>
-        </w:rPr>
-        <w:t>FlightOperator</w:t>
-      </w:r>
-      <w:proofErr w:type="spellEnd"/>
-      <w:r>
-        <w:rPr>
-          <w:rFonts w:ascii="Times New Roman" w:hAnsi="Times New Roman" w:cs="Times New Roman"/>
-          <w:sz w:val="24"/>
-          <w:szCs w:val="24"/>
-        </w:rPr>
-        <w:t xml:space="preserve"> user model to </w:t>
+        <w:t xml:space="preserve">Migrated changes to FlightOperator user model to </w:t>
       </w:r>
       <w:r>
         <w:rPr>
@@ -3838,25 +3464,7 @@
           <w:sz w:val="24"/>
           <w:szCs w:val="24"/>
         </w:rPr>
-        <w:t xml:space="preserve"> pages to allow for user login and logout within the </w:t>
-      </w:r>
-      <w:proofErr w:type="spellStart"/>
-      <w:r>
-        <w:rPr>
-          <w:rFonts w:ascii="Times New Roman" w:hAnsi="Times New Roman" w:cs="Times New Roman"/>
-          <w:sz w:val="24"/>
-          <w:szCs w:val="24"/>
-        </w:rPr>
-        <w:t>fo</w:t>
-      </w:r>
-      <w:proofErr w:type="spellEnd"/>
-      <w:r>
-        <w:rPr>
-          <w:rFonts w:ascii="Times New Roman" w:hAnsi="Times New Roman" w:cs="Times New Roman"/>
-          <w:sz w:val="24"/>
-          <w:szCs w:val="24"/>
-        </w:rPr>
-        <w:t xml:space="preserve"> Django app.</w:t>
+        <w:t xml:space="preserve"> pages to allow for user login and logout within the fo Django app.</w:t>
       </w:r>
     </w:p>
     <w:p>
@@ -3881,43 +3489,7 @@
           <w:sz w:val="24"/>
           <w:szCs w:val="24"/>
         </w:rPr>
-        <w:t xml:space="preserve">Tested communication between Django apps by displaying an authenticated </w:t>
-      </w:r>
-      <w:proofErr w:type="spellStart"/>
-      <w:r>
-        <w:rPr>
-          <w:rFonts w:ascii="Times New Roman" w:hAnsi="Times New Roman" w:cs="Times New Roman"/>
-          <w:sz w:val="24"/>
-          <w:szCs w:val="24"/>
-        </w:rPr>
-        <w:t>fo</w:t>
-      </w:r>
-      <w:proofErr w:type="spellEnd"/>
-      <w:r>
-        <w:rPr>
-          <w:rFonts w:ascii="Times New Roman" w:hAnsi="Times New Roman" w:cs="Times New Roman"/>
-          <w:sz w:val="24"/>
-          <w:szCs w:val="24"/>
-        </w:rPr>
-        <w:t xml:space="preserve"> </w:t>
-      </w:r>
-      <w:proofErr w:type="spellStart"/>
-      <w:r>
-        <w:rPr>
-          <w:rFonts w:ascii="Times New Roman" w:hAnsi="Times New Roman" w:cs="Times New Roman"/>
-          <w:sz w:val="24"/>
-          <w:szCs w:val="24"/>
-        </w:rPr>
-        <w:t>FlightOperator’s</w:t>
-      </w:r>
-      <w:proofErr w:type="spellEnd"/>
-      <w:r>
-        <w:rPr>
-          <w:rFonts w:ascii="Times New Roman" w:hAnsi="Times New Roman" w:cs="Times New Roman"/>
-          <w:sz w:val="24"/>
-          <w:szCs w:val="24"/>
-        </w:rPr>
-        <w:t xml:space="preserve"> username on the home page within the home Django app.</w:t>
+        <w:t>Tested communication between Django apps by displaying an authenticated fo FlightOperator’s username on the home page within the home Django app.</w:t>
       </w:r>
     </w:p>
     <w:p>
@@ -3964,79 +3536,15 @@
           <w:sz w:val="24"/>
           <w:szCs w:val="24"/>
         </w:rPr>
-        <w:t xml:space="preserve">Fixed Django navigation issues related to navigation from </w:t>
-      </w:r>
-      <w:proofErr w:type="spellStart"/>
-      <w:r>
-        <w:rPr>
-          <w:rFonts w:ascii="Times New Roman" w:hAnsi="Times New Roman" w:cs="Times New Roman"/>
-          <w:sz w:val="24"/>
-          <w:szCs w:val="24"/>
-        </w:rPr>
-        <w:t>fo</w:t>
-      </w:r>
-      <w:proofErr w:type="spellEnd"/>
-      <w:r>
-        <w:rPr>
-          <w:rFonts w:ascii="Times New Roman" w:hAnsi="Times New Roman" w:cs="Times New Roman"/>
-          <w:sz w:val="24"/>
-          <w:szCs w:val="24"/>
-        </w:rPr>
-        <w:t xml:space="preserve"> </w:t>
-      </w:r>
-      <w:proofErr w:type="gramStart"/>
-      <w:r>
-        <w:rPr>
-          <w:rFonts w:ascii="Times New Roman" w:hAnsi="Times New Roman" w:cs="Times New Roman"/>
-          <w:sz w:val="24"/>
-          <w:szCs w:val="24"/>
-        </w:rPr>
-        <w:t>pages</w:t>
-      </w:r>
-      <w:proofErr w:type="gramEnd"/>
-      <w:r>
-        <w:rPr>
-          <w:rFonts w:ascii="Times New Roman" w:hAnsi="Times New Roman" w:cs="Times New Roman"/>
-          <w:sz w:val="24"/>
-          <w:szCs w:val="24"/>
-        </w:rPr>
-        <w:t xml:space="preserve"> to </w:t>
-      </w:r>
-      <w:proofErr w:type="spellStart"/>
-      <w:r>
-        <w:rPr>
-          <w:rFonts w:ascii="Times New Roman" w:hAnsi="Times New Roman" w:cs="Times New Roman"/>
-          <w:sz w:val="24"/>
-          <w:szCs w:val="24"/>
-        </w:rPr>
-        <w:t>testapp</w:t>
-      </w:r>
-      <w:proofErr w:type="spellEnd"/>
-      <w:r>
-        <w:rPr>
-          <w:rFonts w:ascii="Times New Roman" w:hAnsi="Times New Roman" w:cs="Times New Roman"/>
-          <w:sz w:val="24"/>
-          <w:szCs w:val="24"/>
-        </w:rPr>
-        <w:t xml:space="preserve"> and </w:t>
-      </w:r>
-      <w:proofErr w:type="spellStart"/>
-      <w:r>
-        <w:rPr>
-          <w:rFonts w:ascii="Times New Roman" w:hAnsi="Times New Roman" w:cs="Times New Roman"/>
-          <w:sz w:val="24"/>
-          <w:szCs w:val="24"/>
-        </w:rPr>
-        <w:t>tc</w:t>
-      </w:r>
-      <w:proofErr w:type="spellEnd"/>
-      <w:r>
-        <w:rPr>
-          <w:rFonts w:ascii="Times New Roman" w:hAnsi="Times New Roman" w:cs="Times New Roman"/>
-          <w:sz w:val="24"/>
-          <w:szCs w:val="24"/>
-        </w:rPr>
-        <w:t xml:space="preserve"> pages.</w:t>
+        <w:t xml:space="preserve">Fixed Django navigation issues related to navigation from fo </w:t>
+      </w:r>
+      <w:r>
+        <w:rPr>
+          <w:rFonts w:ascii="Times New Roman" w:hAnsi="Times New Roman" w:cs="Times New Roman"/>
+          <w:sz w:val="24"/>
+          <w:szCs w:val="24"/>
+        </w:rPr>
+        <w:t>pages to testapp and tc pages.</w:t>
       </w:r>
     </w:p>
     <w:p>
@@ -4061,51 +3569,15 @@
           <w:sz w:val="24"/>
           <w:szCs w:val="24"/>
         </w:rPr>
-        <w:t xml:space="preserve">Verified </w:t>
-      </w:r>
-      <w:proofErr w:type="spellStart"/>
-      <w:r>
-        <w:rPr>
-          <w:rFonts w:ascii="Times New Roman" w:hAnsi="Times New Roman" w:cs="Times New Roman"/>
-          <w:sz w:val="24"/>
-          <w:szCs w:val="24"/>
-        </w:rPr>
-        <w:t>fo</w:t>
-      </w:r>
-      <w:proofErr w:type="spellEnd"/>
-      <w:r>
-        <w:rPr>
-          <w:rFonts w:ascii="Times New Roman" w:hAnsi="Times New Roman" w:cs="Times New Roman"/>
-          <w:sz w:val="24"/>
-          <w:szCs w:val="24"/>
-        </w:rPr>
-        <w:t xml:space="preserve"> users were not given administrator privileges </w:t>
-      </w:r>
-      <w:r>
-        <w:rPr>
-          <w:rFonts w:ascii="Times New Roman" w:hAnsi="Times New Roman" w:cs="Times New Roman"/>
-          <w:sz w:val="24"/>
-          <w:szCs w:val="24"/>
-        </w:rPr>
-        <w:t xml:space="preserve">when attempting to access </w:t>
-      </w:r>
-      <w:proofErr w:type="gramStart"/>
-      <w:r>
-        <w:rPr>
-          <w:rFonts w:ascii="Times New Roman" w:hAnsi="Times New Roman" w:cs="Times New Roman"/>
-          <w:sz w:val="24"/>
-          <w:szCs w:val="24"/>
-        </w:rPr>
-        <w:t>admin</w:t>
-      </w:r>
-      <w:proofErr w:type="gramEnd"/>
-      <w:r>
-        <w:rPr>
-          <w:rFonts w:ascii="Times New Roman" w:hAnsi="Times New Roman" w:cs="Times New Roman"/>
-          <w:sz w:val="24"/>
-          <w:szCs w:val="24"/>
-        </w:rPr>
-        <w:t xml:space="preserve"> Django page.</w:t>
+        <w:t xml:space="preserve">Verified fo users were not given administrator privileges </w:t>
+      </w:r>
+      <w:r>
+        <w:rPr>
+          <w:rFonts w:ascii="Times New Roman" w:hAnsi="Times New Roman" w:cs="Times New Roman"/>
+          <w:sz w:val="24"/>
+          <w:szCs w:val="24"/>
+        </w:rPr>
+        <w:t>when attempting to access admin Django page.</w:t>
       </w:r>
     </w:p>
     <w:p>
@@ -4138,25 +3610,7 @@
           <w:sz w:val="24"/>
           <w:szCs w:val="24"/>
         </w:rPr>
-        <w:t xml:space="preserve">user is signed in to view pages beyond the </w:t>
-      </w:r>
-      <w:proofErr w:type="spellStart"/>
-      <w:r>
-        <w:rPr>
-          <w:rFonts w:ascii="Times New Roman" w:hAnsi="Times New Roman" w:cs="Times New Roman"/>
-          <w:sz w:val="24"/>
-          <w:szCs w:val="24"/>
-        </w:rPr>
-        <w:t>fo</w:t>
-      </w:r>
-      <w:proofErr w:type="spellEnd"/>
-      <w:r>
-        <w:rPr>
-          <w:rFonts w:ascii="Times New Roman" w:hAnsi="Times New Roman" w:cs="Times New Roman"/>
-          <w:sz w:val="24"/>
-          <w:szCs w:val="24"/>
-        </w:rPr>
-        <w:t xml:space="preserve"> login page.</w:t>
+        <w:t>user is signed in to view pages beyond the fo login page.</w:t>
       </w:r>
     </w:p>
     <w:p>
@@ -4268,25 +3722,7 @@
           <w:sz w:val="24"/>
           <w:szCs w:val="24"/>
         </w:rPr>
-        <w:t xml:space="preserve"> a use case diagram for the </w:t>
-      </w:r>
-      <w:proofErr w:type="spellStart"/>
-      <w:r>
-        <w:rPr>
-          <w:rFonts w:ascii="Times New Roman" w:hAnsi="Times New Roman" w:cs="Times New Roman"/>
-          <w:sz w:val="24"/>
-          <w:szCs w:val="24"/>
-        </w:rPr>
-        <w:t>STaTE</w:t>
-      </w:r>
-      <w:proofErr w:type="spellEnd"/>
-      <w:r>
-        <w:rPr>
-          <w:rFonts w:ascii="Times New Roman" w:hAnsi="Times New Roman" w:cs="Times New Roman"/>
-          <w:sz w:val="24"/>
-          <w:szCs w:val="24"/>
-        </w:rPr>
-        <w:t xml:space="preserve"> </w:t>
+        <w:t xml:space="preserve"> a use case diagram for the STaTE </w:t>
       </w:r>
       <w:r>
         <w:rPr>
@@ -4335,25 +3771,7 @@
           <w:sz w:val="24"/>
           <w:szCs w:val="24"/>
         </w:rPr>
-        <w:t xml:space="preserve"> constraints associated with the chosen design of the </w:t>
-      </w:r>
-      <w:proofErr w:type="spellStart"/>
-      <w:r>
-        <w:rPr>
-          <w:rFonts w:ascii="Times New Roman" w:hAnsi="Times New Roman" w:cs="Times New Roman"/>
-          <w:sz w:val="24"/>
-          <w:szCs w:val="24"/>
-        </w:rPr>
-        <w:t>STaTE</w:t>
-      </w:r>
-      <w:proofErr w:type="spellEnd"/>
-      <w:r>
-        <w:rPr>
-          <w:rFonts w:ascii="Times New Roman" w:hAnsi="Times New Roman" w:cs="Times New Roman"/>
-          <w:sz w:val="24"/>
-          <w:szCs w:val="24"/>
-        </w:rPr>
-        <w:t xml:space="preserve"> system.</w:t>
+        <w:t xml:space="preserve"> constraints associated with the chosen design of the STaTE system.</w:t>
       </w:r>
     </w:p>
     <w:p>
@@ -4475,25 +3893,7 @@
           <w:szCs w:val="24"/>
         </w:rPr>
         <w:lastRenderedPageBreak/>
-        <w:t xml:space="preserve">Discussed methodology of internal communications for various </w:t>
-      </w:r>
-      <w:proofErr w:type="spellStart"/>
-      <w:r>
-        <w:rPr>
-          <w:rFonts w:ascii="Times New Roman" w:hAnsi="Times New Roman" w:cs="Times New Roman"/>
-          <w:sz w:val="24"/>
-          <w:szCs w:val="24"/>
-        </w:rPr>
-        <w:t>subsytems</w:t>
-      </w:r>
-      <w:proofErr w:type="spellEnd"/>
-      <w:r>
-        <w:rPr>
-          <w:rFonts w:ascii="Times New Roman" w:hAnsi="Times New Roman" w:cs="Times New Roman"/>
-          <w:sz w:val="24"/>
-          <w:szCs w:val="24"/>
-        </w:rPr>
-        <w:t>.</w:t>
+        <w:t>Discussed methodology of internal communications for various subsytems.</w:t>
       </w:r>
     </w:p>
     <w:p>
@@ -4702,43 +4102,7 @@
           <w:sz w:val="24"/>
           <w:szCs w:val="24"/>
         </w:rPr>
-        <w:t xml:space="preserve">Added SDDv2, SRSv2, and </w:t>
-      </w:r>
-      <w:proofErr w:type="spellStart"/>
-      <w:r>
-        <w:rPr>
-          <w:rFonts w:ascii="Times New Roman" w:hAnsi="Times New Roman" w:cs="Times New Roman"/>
-          <w:sz w:val="24"/>
-          <w:szCs w:val="24"/>
-        </w:rPr>
-        <w:t>TestPlan</w:t>
-      </w:r>
-      <w:proofErr w:type="spellEnd"/>
-      <w:r>
-        <w:rPr>
-          <w:rFonts w:ascii="Times New Roman" w:hAnsi="Times New Roman" w:cs="Times New Roman"/>
-          <w:sz w:val="24"/>
-          <w:szCs w:val="24"/>
-        </w:rPr>
-        <w:t xml:space="preserve"> documents to </w:t>
-      </w:r>
-      <w:proofErr w:type="spellStart"/>
-      <w:r>
-        <w:rPr>
-          <w:rFonts w:ascii="Times New Roman" w:hAnsi="Times New Roman" w:cs="Times New Roman"/>
-          <w:sz w:val="24"/>
-          <w:szCs w:val="24"/>
-        </w:rPr>
-        <w:t>github</w:t>
-      </w:r>
-      <w:proofErr w:type="spellEnd"/>
-      <w:r>
-        <w:rPr>
-          <w:rFonts w:ascii="Times New Roman" w:hAnsi="Times New Roman" w:cs="Times New Roman"/>
-          <w:sz w:val="24"/>
-          <w:szCs w:val="24"/>
-        </w:rPr>
-        <w:t>.</w:t>
+        <w:t>Added SDDv2, SRSv2, and TestPlan documents to github.</w:t>
       </w:r>
     </w:p>
     <w:p>
@@ -4976,25 +4340,168 @@
           <w:sz w:val="24"/>
           <w:szCs w:val="24"/>
         </w:rPr>
+        <w:t>Added crispy_forms module to project for form generation and rendering in foLogin.html</w:t>
+      </w:r>
+    </w:p>
+    <w:p>
+      <w:pPr>
+        <w:pStyle w:val="ListParagraph"/>
+        <w:numPr>
+          <w:ilvl w:val="0"/>
+          <w:numId w:val="31"/>
+        </w:numPr>
+        <w:spacing w:after="0" w:line="480" w:lineRule="auto"/>
+        <w:rPr>
+          <w:rFonts w:ascii="Times New Roman" w:hAnsi="Times New Roman" w:cs="Times New Roman"/>
+          <w:b/>
+          <w:bCs/>
+          <w:sz w:val="24"/>
+          <w:szCs w:val="24"/>
+        </w:rPr>
+      </w:pPr>
+      <w:r>
+        <w:rPr>
+          <w:rFonts w:ascii="Times New Roman" w:hAnsi="Times New Roman" w:cs="Times New Roman"/>
+          <w:sz w:val="24"/>
+          <w:szCs w:val="24"/>
+        </w:rPr>
+        <w:t xml:space="preserve">Refactored </w:t>
+      </w:r>
+      <w:r>
+        <w:rPr>
+          <w:rFonts w:ascii="Times New Roman" w:hAnsi="Times New Roman" w:cs="Times New Roman"/>
+          <w:sz w:val="24"/>
+          <w:szCs w:val="24"/>
+        </w:rPr>
+        <w:t>fo login page</w:t>
+      </w:r>
+      <w:r>
+        <w:rPr>
+          <w:rFonts w:ascii="Times New Roman" w:hAnsi="Times New Roman" w:cs="Times New Roman"/>
+          <w:sz w:val="24"/>
+          <w:szCs w:val="24"/>
+        </w:rPr>
+        <w:t>,</w:t>
+      </w:r>
+      <w:r>
+        <w:rPr>
+          <w:rFonts w:ascii="Times New Roman" w:hAnsi="Times New Roman" w:cs="Times New Roman"/>
+          <w:sz w:val="24"/>
+          <w:szCs w:val="24"/>
+        </w:rPr>
+        <w:t xml:space="preserve"> fo/views,py</w:t>
+      </w:r>
+      <w:r>
+        <w:rPr>
+          <w:rFonts w:ascii="Times New Roman" w:hAnsi="Times New Roman" w:cs="Times New Roman"/>
+          <w:sz w:val="24"/>
+          <w:szCs w:val="24"/>
+        </w:rPr>
+        <w:t xml:space="preserve">, and fo/urls.py </w:t>
+      </w:r>
+      <w:r>
+        <w:rPr>
+          <w:rFonts w:ascii="Times New Roman" w:hAnsi="Times New Roman" w:cs="Times New Roman"/>
+          <w:sz w:val="24"/>
+          <w:szCs w:val="24"/>
+        </w:rPr>
+        <w:t xml:space="preserve">to streamline </w:t>
+      </w:r>
+      <w:r>
+        <w:rPr>
+          <w:rFonts w:ascii="Times New Roman" w:hAnsi="Times New Roman" w:cs="Times New Roman"/>
+          <w:sz w:val="24"/>
+          <w:szCs w:val="24"/>
+        </w:rPr>
+        <w:t>login for flight operators</w:t>
+      </w:r>
+    </w:p>
+    <w:p>
+      <w:pPr>
+        <w:spacing w:after="0" w:line="480" w:lineRule="auto"/>
+        <w:rPr>
+          <w:rFonts w:ascii="Times New Roman" w:hAnsi="Times New Roman" w:cs="Times New Roman"/>
+          <w:b/>
+          <w:bCs/>
+          <w:sz w:val="24"/>
+          <w:szCs w:val="24"/>
+        </w:rPr>
+      </w:pPr>
+      <w:r>
+        <w:rPr>
+          <w:rFonts w:ascii="Times New Roman" w:hAnsi="Times New Roman" w:cs="Times New Roman"/>
+          <w:b/>
+          <w:bCs/>
+          <w:sz w:val="24"/>
+          <w:szCs w:val="24"/>
+        </w:rPr>
+        <w:t>11/13:</w:t>
+      </w:r>
+    </w:p>
+    <w:p>
+      <w:pPr>
+        <w:pStyle w:val="ListParagraph"/>
+        <w:numPr>
+          <w:ilvl w:val="0"/>
+          <w:numId w:val="31"/>
+        </w:numPr>
+        <w:spacing w:after="0" w:line="480" w:lineRule="auto"/>
+        <w:rPr>
+          <w:rFonts w:ascii="Times New Roman" w:hAnsi="Times New Roman" w:cs="Times New Roman"/>
+          <w:b/>
+          <w:bCs/>
+          <w:sz w:val="24"/>
+          <w:szCs w:val="24"/>
+        </w:rPr>
+      </w:pPr>
+      <w:r>
+        <w:rPr>
+          <w:rFonts w:ascii="Times New Roman" w:hAnsi="Times New Roman" w:cs="Times New Roman"/>
+          <w:sz w:val="24"/>
+          <w:szCs w:val="24"/>
+        </w:rPr>
+        <w:t>Added</w:t>
+      </w:r>
+      <w:r>
+        <w:rPr>
+          <w:rFonts w:ascii="Times New Roman" w:hAnsi="Times New Roman" w:cs="Times New Roman"/>
+          <w:sz w:val="24"/>
+          <w:szCs w:val="24"/>
+        </w:rPr>
+        <w:t xml:space="preserve"> foHome, logout, and register paths to fo/urls.py</w:t>
+      </w:r>
+    </w:p>
+    <w:p>
+      <w:pPr>
+        <w:pStyle w:val="ListParagraph"/>
+        <w:numPr>
+          <w:ilvl w:val="0"/>
+          <w:numId w:val="31"/>
+        </w:numPr>
+        <w:spacing w:after="0" w:line="480" w:lineRule="auto"/>
+        <w:rPr>
+          <w:rFonts w:ascii="Times New Roman" w:hAnsi="Times New Roman" w:cs="Times New Roman"/>
+          <w:b/>
+          <w:bCs/>
+          <w:sz w:val="24"/>
+          <w:szCs w:val="24"/>
+        </w:rPr>
+      </w:pPr>
+      <w:r>
+        <w:rPr>
+          <w:rFonts w:ascii="Times New Roman" w:hAnsi="Times New Roman" w:cs="Times New Roman"/>
+          <w:sz w:val="24"/>
+          <w:szCs w:val="24"/>
+        </w:rPr>
         <w:t xml:space="preserve">Added </w:t>
       </w:r>
-      <w:proofErr w:type="spellStart"/>
-      <w:r>
-        <w:rPr>
-          <w:rFonts w:ascii="Times New Roman" w:hAnsi="Times New Roman" w:cs="Times New Roman"/>
-          <w:sz w:val="24"/>
-          <w:szCs w:val="24"/>
-        </w:rPr>
-        <w:t>crispy_forms</w:t>
-      </w:r>
-      <w:proofErr w:type="spellEnd"/>
-      <w:r>
-        <w:rPr>
-          <w:rFonts w:ascii="Times New Roman" w:hAnsi="Times New Roman" w:cs="Times New Roman"/>
-          <w:sz w:val="24"/>
-          <w:szCs w:val="24"/>
-        </w:rPr>
-        <w:t xml:space="preserve"> module to project for form generation and rendering in foLogin.html</w:t>
+      <w:r>
+        <w:rPr>
+          <w:rFonts w:ascii="Times New Roman" w:hAnsi="Times New Roman" w:cs="Times New Roman"/>
+          <w:sz w:val="24"/>
+          <w:szCs w:val="24"/>
+        </w:rPr>
+        <w:t>createSim url path to tc/urls.py</w:t>
       </w:r>
     </w:p>
     <w:p>
@@ -5019,270 +4526,7 @@
           <w:sz w:val="24"/>
           <w:szCs w:val="24"/>
         </w:rPr>
-        <w:t xml:space="preserve">Refactored </w:t>
-      </w:r>
-      <w:proofErr w:type="spellStart"/>
-      <w:r>
-        <w:rPr>
-          <w:rFonts w:ascii="Times New Roman" w:hAnsi="Times New Roman" w:cs="Times New Roman"/>
-          <w:sz w:val="24"/>
-          <w:szCs w:val="24"/>
-        </w:rPr>
-        <w:t>fo</w:t>
-      </w:r>
-      <w:proofErr w:type="spellEnd"/>
-      <w:r>
-        <w:rPr>
-          <w:rFonts w:ascii="Times New Roman" w:hAnsi="Times New Roman" w:cs="Times New Roman"/>
-          <w:sz w:val="24"/>
-          <w:szCs w:val="24"/>
-        </w:rPr>
-        <w:t xml:space="preserve"> login page</w:t>
-      </w:r>
-      <w:r>
-        <w:rPr>
-          <w:rFonts w:ascii="Times New Roman" w:hAnsi="Times New Roman" w:cs="Times New Roman"/>
-          <w:sz w:val="24"/>
-          <w:szCs w:val="24"/>
-        </w:rPr>
-        <w:t>,</w:t>
-      </w:r>
-      <w:r>
-        <w:rPr>
-          <w:rFonts w:ascii="Times New Roman" w:hAnsi="Times New Roman" w:cs="Times New Roman"/>
-          <w:sz w:val="24"/>
-          <w:szCs w:val="24"/>
-        </w:rPr>
-        <w:t xml:space="preserve"> </w:t>
-      </w:r>
-      <w:proofErr w:type="spellStart"/>
-      <w:r>
-        <w:rPr>
-          <w:rFonts w:ascii="Times New Roman" w:hAnsi="Times New Roman" w:cs="Times New Roman"/>
-          <w:sz w:val="24"/>
-          <w:szCs w:val="24"/>
-        </w:rPr>
-        <w:t>fo</w:t>
-      </w:r>
-      <w:proofErr w:type="spellEnd"/>
-      <w:r>
-        <w:rPr>
-          <w:rFonts w:ascii="Times New Roman" w:hAnsi="Times New Roman" w:cs="Times New Roman"/>
-          <w:sz w:val="24"/>
-          <w:szCs w:val="24"/>
-        </w:rPr>
-        <w:t>/</w:t>
-      </w:r>
-      <w:proofErr w:type="spellStart"/>
-      <w:r>
-        <w:rPr>
-          <w:rFonts w:ascii="Times New Roman" w:hAnsi="Times New Roman" w:cs="Times New Roman"/>
-          <w:sz w:val="24"/>
-          <w:szCs w:val="24"/>
-        </w:rPr>
-        <w:t>views,py</w:t>
-      </w:r>
-      <w:proofErr w:type="spellEnd"/>
-      <w:r>
-        <w:rPr>
-          <w:rFonts w:ascii="Times New Roman" w:hAnsi="Times New Roman" w:cs="Times New Roman"/>
-          <w:sz w:val="24"/>
-          <w:szCs w:val="24"/>
-        </w:rPr>
-        <w:t xml:space="preserve">, and fo/urls.py </w:t>
-      </w:r>
-      <w:r>
-        <w:rPr>
-          <w:rFonts w:ascii="Times New Roman" w:hAnsi="Times New Roman" w:cs="Times New Roman"/>
-          <w:sz w:val="24"/>
-          <w:szCs w:val="24"/>
-        </w:rPr>
-        <w:t xml:space="preserve">to streamline </w:t>
-      </w:r>
-      <w:r>
-        <w:rPr>
-          <w:rFonts w:ascii="Times New Roman" w:hAnsi="Times New Roman" w:cs="Times New Roman"/>
-          <w:sz w:val="24"/>
-          <w:szCs w:val="24"/>
-        </w:rPr>
-        <w:t>login for flight operators</w:t>
-      </w:r>
-    </w:p>
-    <w:p>
-      <w:pPr>
-        <w:spacing w:after="0" w:line="480" w:lineRule="auto"/>
-        <w:rPr>
-          <w:rFonts w:ascii="Times New Roman" w:hAnsi="Times New Roman" w:cs="Times New Roman"/>
-          <w:b/>
-          <w:bCs/>
-          <w:sz w:val="24"/>
-          <w:szCs w:val="24"/>
-        </w:rPr>
-      </w:pPr>
-      <w:r>
-        <w:rPr>
-          <w:rFonts w:ascii="Times New Roman" w:hAnsi="Times New Roman" w:cs="Times New Roman"/>
-          <w:b/>
-          <w:bCs/>
-          <w:sz w:val="24"/>
-          <w:szCs w:val="24"/>
-        </w:rPr>
-        <w:t>11/13:</w:t>
-      </w:r>
-    </w:p>
-    <w:p>
-      <w:pPr>
-        <w:pStyle w:val="ListParagraph"/>
-        <w:numPr>
-          <w:ilvl w:val="0"/>
-          <w:numId w:val="31"/>
-        </w:numPr>
-        <w:spacing w:after="0" w:line="480" w:lineRule="auto"/>
-        <w:rPr>
-          <w:rFonts w:ascii="Times New Roman" w:hAnsi="Times New Roman" w:cs="Times New Roman"/>
-          <w:b/>
-          <w:bCs/>
-          <w:sz w:val="24"/>
-          <w:szCs w:val="24"/>
-        </w:rPr>
-      </w:pPr>
-      <w:r>
-        <w:rPr>
-          <w:rFonts w:ascii="Times New Roman" w:hAnsi="Times New Roman" w:cs="Times New Roman"/>
-          <w:sz w:val="24"/>
-          <w:szCs w:val="24"/>
-        </w:rPr>
-        <w:t>Added</w:t>
-      </w:r>
-      <w:r>
-        <w:rPr>
-          <w:rFonts w:ascii="Times New Roman" w:hAnsi="Times New Roman" w:cs="Times New Roman"/>
-          <w:sz w:val="24"/>
-          <w:szCs w:val="24"/>
-        </w:rPr>
-        <w:t xml:space="preserve"> </w:t>
-      </w:r>
-      <w:proofErr w:type="spellStart"/>
-      <w:r>
-        <w:rPr>
-          <w:rFonts w:ascii="Times New Roman" w:hAnsi="Times New Roman" w:cs="Times New Roman"/>
-          <w:sz w:val="24"/>
-          <w:szCs w:val="24"/>
-        </w:rPr>
-        <w:t>foHome</w:t>
-      </w:r>
-      <w:proofErr w:type="spellEnd"/>
-      <w:r>
-        <w:rPr>
-          <w:rFonts w:ascii="Times New Roman" w:hAnsi="Times New Roman" w:cs="Times New Roman"/>
-          <w:sz w:val="24"/>
-          <w:szCs w:val="24"/>
-        </w:rPr>
-        <w:t>, logout, and register paths to fo/urls.py</w:t>
-      </w:r>
-    </w:p>
-    <w:p>
-      <w:pPr>
-        <w:pStyle w:val="ListParagraph"/>
-        <w:numPr>
-          <w:ilvl w:val="0"/>
-          <w:numId w:val="31"/>
-        </w:numPr>
-        <w:spacing w:after="0" w:line="480" w:lineRule="auto"/>
-        <w:rPr>
-          <w:rFonts w:ascii="Times New Roman" w:hAnsi="Times New Roman" w:cs="Times New Roman"/>
-          <w:b/>
-          <w:bCs/>
-          <w:sz w:val="24"/>
-          <w:szCs w:val="24"/>
-        </w:rPr>
-      </w:pPr>
-      <w:r>
-        <w:rPr>
-          <w:rFonts w:ascii="Times New Roman" w:hAnsi="Times New Roman" w:cs="Times New Roman"/>
-          <w:sz w:val="24"/>
-          <w:szCs w:val="24"/>
-        </w:rPr>
-        <w:t xml:space="preserve">Added </w:t>
-      </w:r>
-      <w:proofErr w:type="spellStart"/>
-      <w:r>
-        <w:rPr>
-          <w:rFonts w:ascii="Times New Roman" w:hAnsi="Times New Roman" w:cs="Times New Roman"/>
-          <w:sz w:val="24"/>
-          <w:szCs w:val="24"/>
-        </w:rPr>
-        <w:t>createSim</w:t>
-      </w:r>
-      <w:proofErr w:type="spellEnd"/>
-      <w:r>
-        <w:rPr>
-          <w:rFonts w:ascii="Times New Roman" w:hAnsi="Times New Roman" w:cs="Times New Roman"/>
-          <w:sz w:val="24"/>
-          <w:szCs w:val="24"/>
-        </w:rPr>
-        <w:t xml:space="preserve"> </w:t>
-      </w:r>
-      <w:proofErr w:type="spellStart"/>
-      <w:r>
-        <w:rPr>
-          <w:rFonts w:ascii="Times New Roman" w:hAnsi="Times New Roman" w:cs="Times New Roman"/>
-          <w:sz w:val="24"/>
-          <w:szCs w:val="24"/>
-        </w:rPr>
-        <w:t>url</w:t>
-      </w:r>
-      <w:proofErr w:type="spellEnd"/>
-      <w:r>
-        <w:rPr>
-          <w:rFonts w:ascii="Times New Roman" w:hAnsi="Times New Roman" w:cs="Times New Roman"/>
-          <w:sz w:val="24"/>
-          <w:szCs w:val="24"/>
-        </w:rPr>
-        <w:t xml:space="preserve"> path to tc/urls.py</w:t>
-      </w:r>
-    </w:p>
-    <w:p>
-      <w:pPr>
-        <w:pStyle w:val="ListParagraph"/>
-        <w:numPr>
-          <w:ilvl w:val="0"/>
-          <w:numId w:val="31"/>
-        </w:numPr>
-        <w:spacing w:after="0" w:line="480" w:lineRule="auto"/>
-        <w:rPr>
-          <w:rFonts w:ascii="Times New Roman" w:hAnsi="Times New Roman" w:cs="Times New Roman"/>
-          <w:b/>
-          <w:bCs/>
-          <w:sz w:val="24"/>
-          <w:szCs w:val="24"/>
-        </w:rPr>
-      </w:pPr>
-      <w:r>
-        <w:rPr>
-          <w:rFonts w:ascii="Times New Roman" w:hAnsi="Times New Roman" w:cs="Times New Roman"/>
-          <w:sz w:val="24"/>
-          <w:szCs w:val="24"/>
-        </w:rPr>
-        <w:t xml:space="preserve">Changed index to home </w:t>
-      </w:r>
-      <w:proofErr w:type="spellStart"/>
-      <w:r>
-        <w:rPr>
-          <w:rFonts w:ascii="Times New Roman" w:hAnsi="Times New Roman" w:cs="Times New Roman"/>
-          <w:sz w:val="24"/>
-          <w:szCs w:val="24"/>
-        </w:rPr>
-        <w:t>url</w:t>
-      </w:r>
-      <w:proofErr w:type="spellEnd"/>
-      <w:r>
-        <w:rPr>
-          <w:rFonts w:ascii="Times New Roman" w:hAnsi="Times New Roman" w:cs="Times New Roman"/>
-          <w:sz w:val="24"/>
-          <w:szCs w:val="24"/>
-        </w:rPr>
-        <w:t xml:space="preserve"> in home/urls.py</w:t>
+        <w:t>Changed index to home url in home/urls.py</w:t>
       </w:r>
     </w:p>
     <w:p>
@@ -5338,25 +4582,7 @@
           <w:sz w:val="24"/>
           <w:szCs w:val="24"/>
         </w:rPr>
-        <w:t xml:space="preserve"> with </w:t>
-      </w:r>
-      <w:proofErr w:type="spellStart"/>
-      <w:r>
-        <w:rPr>
-          <w:rFonts w:ascii="Times New Roman" w:hAnsi="Times New Roman" w:cs="Times New Roman"/>
-          <w:sz w:val="24"/>
-          <w:szCs w:val="24"/>
-        </w:rPr>
-        <w:t>testArgument</w:t>
-      </w:r>
-      <w:proofErr w:type="spellEnd"/>
-      <w:r>
-        <w:rPr>
-          <w:rFonts w:ascii="Times New Roman" w:hAnsi="Times New Roman" w:cs="Times New Roman"/>
-          <w:sz w:val="24"/>
-          <w:szCs w:val="24"/>
-        </w:rPr>
-        <w:t xml:space="preserve"> and </w:t>
+        <w:t xml:space="preserve"> with testArgument and </w:t>
       </w:r>
       <w:r>
         <w:rPr>
@@ -5389,25 +4615,7 @@
           <w:sz w:val="24"/>
           <w:szCs w:val="24"/>
         </w:rPr>
-        <w:t xml:space="preserve">Added </w:t>
-      </w:r>
-      <w:proofErr w:type="spellStart"/>
-      <w:r>
-        <w:rPr>
-          <w:rFonts w:ascii="Times New Roman" w:hAnsi="Times New Roman" w:cs="Times New Roman"/>
-          <w:sz w:val="24"/>
-          <w:szCs w:val="24"/>
-        </w:rPr>
-        <w:t>FlightOperator</w:t>
-      </w:r>
-      <w:proofErr w:type="spellEnd"/>
-      <w:r>
-        <w:rPr>
-          <w:rFonts w:ascii="Times New Roman" w:hAnsi="Times New Roman" w:cs="Times New Roman"/>
-          <w:sz w:val="24"/>
-          <w:szCs w:val="24"/>
-        </w:rPr>
-        <w:t xml:space="preserve">() model </w:t>
+        <w:t xml:space="preserve">Added FlightOperator() model </w:t>
       </w:r>
       <w:r>
         <w:rPr>
@@ -5552,25 +4760,7 @@
           <w:sz w:val="24"/>
           <w:szCs w:val="24"/>
         </w:rPr>
-        <w:t xml:space="preserve">top-level app (home Django app) development and assist with </w:t>
-      </w:r>
-      <w:proofErr w:type="spellStart"/>
-      <w:r>
-        <w:rPr>
-          <w:rFonts w:ascii="Times New Roman" w:hAnsi="Times New Roman" w:cs="Times New Roman"/>
-          <w:sz w:val="24"/>
-          <w:szCs w:val="24"/>
-        </w:rPr>
-        <w:t>fo</w:t>
-      </w:r>
-      <w:proofErr w:type="spellEnd"/>
-      <w:r>
-        <w:rPr>
-          <w:rFonts w:ascii="Times New Roman" w:hAnsi="Times New Roman" w:cs="Times New Roman"/>
-          <w:sz w:val="24"/>
-          <w:szCs w:val="24"/>
-        </w:rPr>
-        <w:t xml:space="preserve"> app development</w:t>
+        <w:t>top-level app (home Django app) development and assist with fo app development</w:t>
       </w:r>
     </w:p>
     <w:p>
@@ -5653,25 +4843,7 @@
           <w:sz w:val="24"/>
           <w:szCs w:val="24"/>
         </w:rPr>
-        <w:t xml:space="preserve"> up and committed changes from the last week to main </w:t>
-      </w:r>
-      <w:proofErr w:type="spellStart"/>
-      <w:r>
-        <w:rPr>
-          <w:rFonts w:ascii="Times New Roman" w:hAnsi="Times New Roman" w:cs="Times New Roman"/>
-          <w:sz w:val="24"/>
-          <w:szCs w:val="24"/>
-        </w:rPr>
-        <w:t>github</w:t>
-      </w:r>
-      <w:proofErr w:type="spellEnd"/>
-      <w:r>
-        <w:rPr>
-          <w:rFonts w:ascii="Times New Roman" w:hAnsi="Times New Roman" w:cs="Times New Roman"/>
-          <w:sz w:val="24"/>
-          <w:szCs w:val="24"/>
-        </w:rPr>
-        <w:t xml:space="preserve"> branch</w:t>
+        <w:t xml:space="preserve"> up and committed changes from the last week to main github branch</w:t>
       </w:r>
     </w:p>
     <w:p>
@@ -5724,25 +4896,7 @@
           <w:sz w:val="24"/>
           <w:szCs w:val="24"/>
         </w:rPr>
-        <w:t xml:space="preserve">html templates for the </w:t>
-      </w:r>
-      <w:proofErr w:type="spellStart"/>
-      <w:r>
-        <w:rPr>
-          <w:rFonts w:ascii="Times New Roman" w:hAnsi="Times New Roman" w:cs="Times New Roman"/>
-          <w:sz w:val="24"/>
-          <w:szCs w:val="24"/>
-        </w:rPr>
-        <w:t>fo</w:t>
-      </w:r>
-      <w:proofErr w:type="spellEnd"/>
-      <w:r>
-        <w:rPr>
-          <w:rFonts w:ascii="Times New Roman" w:hAnsi="Times New Roman" w:cs="Times New Roman"/>
-          <w:sz w:val="24"/>
-          <w:szCs w:val="24"/>
-        </w:rPr>
-        <w:t xml:space="preserve"> Django application</w:t>
+        <w:t>html templates for the fo Django application</w:t>
       </w:r>
     </w:p>
     <w:p>
@@ -5759,23 +4913,13 @@
           <w:szCs w:val="24"/>
         </w:rPr>
       </w:pPr>
-      <w:proofErr w:type="spellStart"/>
-      <w:r>
-        <w:rPr>
-          <w:rFonts w:ascii="Times New Roman" w:hAnsi="Times New Roman" w:cs="Times New Roman"/>
-          <w:sz w:val="24"/>
-          <w:szCs w:val="24"/>
-        </w:rPr>
-        <w:t>fo</w:t>
-      </w:r>
-      <w:proofErr w:type="spellEnd"/>
-      <w:r>
-        <w:rPr>
-          <w:rFonts w:ascii="Times New Roman" w:hAnsi="Times New Roman" w:cs="Times New Roman"/>
-          <w:sz w:val="24"/>
-          <w:szCs w:val="24"/>
-        </w:rPr>
-        <w:t>/foHome.html</w:t>
+      <w:r>
+        <w:rPr>
+          <w:rFonts w:ascii="Times New Roman" w:hAnsi="Times New Roman" w:cs="Times New Roman"/>
+          <w:sz w:val="24"/>
+          <w:szCs w:val="24"/>
+        </w:rPr>
+        <w:t>fo/foHome.html</w:t>
       </w:r>
     </w:p>
     <w:p>
@@ -5792,23 +4936,13 @@
           <w:szCs w:val="24"/>
         </w:rPr>
       </w:pPr>
-      <w:proofErr w:type="spellStart"/>
-      <w:r>
-        <w:rPr>
-          <w:rFonts w:ascii="Times New Roman" w:hAnsi="Times New Roman" w:cs="Times New Roman"/>
-          <w:sz w:val="24"/>
-          <w:szCs w:val="24"/>
-        </w:rPr>
-        <w:t>fo</w:t>
-      </w:r>
-      <w:proofErr w:type="spellEnd"/>
-      <w:r>
-        <w:rPr>
-          <w:rFonts w:ascii="Times New Roman" w:hAnsi="Times New Roman" w:cs="Times New Roman"/>
-          <w:sz w:val="24"/>
-          <w:szCs w:val="24"/>
-        </w:rPr>
-        <w:t>/index.html</w:t>
+      <w:r>
+        <w:rPr>
+          <w:rFonts w:ascii="Times New Roman" w:hAnsi="Times New Roman" w:cs="Times New Roman"/>
+          <w:sz w:val="24"/>
+          <w:szCs w:val="24"/>
+        </w:rPr>
+        <w:t>fo/index.html</w:t>
       </w:r>
     </w:p>
     <w:p>
@@ -5825,23 +4959,13 @@
           <w:szCs w:val="24"/>
         </w:rPr>
       </w:pPr>
-      <w:proofErr w:type="spellStart"/>
-      <w:r>
-        <w:rPr>
-          <w:rFonts w:ascii="Times New Roman" w:hAnsi="Times New Roman" w:cs="Times New Roman"/>
-          <w:sz w:val="24"/>
-          <w:szCs w:val="24"/>
-        </w:rPr>
-        <w:t>fo</w:t>
-      </w:r>
-      <w:proofErr w:type="spellEnd"/>
-      <w:r>
-        <w:rPr>
-          <w:rFonts w:ascii="Times New Roman" w:hAnsi="Times New Roman" w:cs="Times New Roman"/>
-          <w:sz w:val="24"/>
-          <w:szCs w:val="24"/>
-        </w:rPr>
-        <w:t>/register.html</w:t>
+      <w:r>
+        <w:rPr>
+          <w:rFonts w:ascii="Times New Roman" w:hAnsi="Times New Roman" w:cs="Times New Roman"/>
+          <w:sz w:val="24"/>
+          <w:szCs w:val="24"/>
+        </w:rPr>
+        <w:t>fo/register.html</w:t>
       </w:r>
     </w:p>
     <w:p>
@@ -5864,61 +4988,23 @@
           <w:sz w:val="24"/>
           <w:szCs w:val="24"/>
         </w:rPr>
-        <w:t xml:space="preserve">Added </w:t>
-      </w:r>
-      <w:proofErr w:type="spellStart"/>
-      <w:r>
-        <w:rPr>
-          <w:rFonts w:ascii="Times New Roman" w:hAnsi="Times New Roman" w:cs="Times New Roman"/>
-          <w:sz w:val="24"/>
-          <w:szCs w:val="24"/>
-        </w:rPr>
-        <w:t>tc</w:t>
-      </w:r>
-      <w:proofErr w:type="spellEnd"/>
-      <w:r>
-        <w:rPr>
-          <w:rFonts w:ascii="Times New Roman" w:hAnsi="Times New Roman" w:cs="Times New Roman"/>
-          <w:sz w:val="24"/>
-          <w:szCs w:val="24"/>
-        </w:rPr>
-        <w:t>/</w:t>
-      </w:r>
-      <w:proofErr w:type="spellStart"/>
-      <w:r>
-        <w:rPr>
-          <w:rFonts w:ascii="Times New Roman" w:hAnsi="Times New Roman" w:cs="Times New Roman"/>
-          <w:sz w:val="24"/>
-          <w:szCs w:val="24"/>
-        </w:rPr>
-        <w:t>createSim</w:t>
-      </w:r>
-      <w:proofErr w:type="spellEnd"/>
-      <w:r>
-        <w:rPr>
-          <w:rFonts w:ascii="Times New Roman" w:hAnsi="Times New Roman" w:cs="Times New Roman"/>
-          <w:sz w:val="24"/>
-          <w:szCs w:val="24"/>
-        </w:rPr>
-        <w:t xml:space="preserve"> html template for the </w:t>
-      </w:r>
-      <w:proofErr w:type="spellStart"/>
-      <w:r>
-        <w:rPr>
-          <w:rFonts w:ascii="Times New Roman" w:hAnsi="Times New Roman" w:cs="Times New Roman"/>
-          <w:sz w:val="24"/>
-          <w:szCs w:val="24"/>
-        </w:rPr>
-        <w:t>tc</w:t>
-      </w:r>
-      <w:proofErr w:type="spellEnd"/>
-      <w:r>
-        <w:rPr>
-          <w:rFonts w:ascii="Times New Roman" w:hAnsi="Times New Roman" w:cs="Times New Roman"/>
-          <w:sz w:val="24"/>
-          <w:szCs w:val="24"/>
-        </w:rPr>
-        <w:t xml:space="preserve"> Django application</w:t>
+        <w:t>Added tc</w:t>
+      </w:r>
+      <w:r>
+        <w:rPr>
+          <w:rFonts w:ascii="Times New Roman" w:hAnsi="Times New Roman" w:cs="Times New Roman"/>
+          <w:sz w:val="24"/>
+          <w:szCs w:val="24"/>
+        </w:rPr>
+        <w:t>/createSim</w:t>
+      </w:r>
+      <w:r>
+        <w:rPr>
+          <w:rFonts w:ascii="Times New Roman" w:hAnsi="Times New Roman" w:cs="Times New Roman"/>
+          <w:sz w:val="24"/>
+          <w:szCs w:val="24"/>
+        </w:rPr>
+        <w:t xml:space="preserve"> html template for the tc Django application</w:t>
       </w:r>
     </w:p>
     <w:p>
@@ -5941,43 +5027,7 @@
           <w:sz w:val="24"/>
           <w:szCs w:val="24"/>
         </w:rPr>
-        <w:t xml:space="preserve">Added </w:t>
-      </w:r>
-      <w:proofErr w:type="spellStart"/>
-      <w:r>
-        <w:rPr>
-          <w:rFonts w:ascii="Times New Roman" w:hAnsi="Times New Roman" w:cs="Times New Roman"/>
-          <w:sz w:val="24"/>
-          <w:szCs w:val="24"/>
-        </w:rPr>
-        <w:t>DjangoFilmsCRUD</w:t>
-      </w:r>
-      <w:proofErr w:type="spellEnd"/>
-      <w:r>
-        <w:rPr>
-          <w:rFonts w:ascii="Times New Roman" w:hAnsi="Times New Roman" w:cs="Times New Roman"/>
-          <w:sz w:val="24"/>
-          <w:szCs w:val="24"/>
-        </w:rPr>
-        <w:t xml:space="preserve">-master Django project to </w:t>
-      </w:r>
-      <w:proofErr w:type="spellStart"/>
-      <w:r>
-        <w:rPr>
-          <w:rFonts w:ascii="Times New Roman" w:hAnsi="Times New Roman" w:cs="Times New Roman"/>
-          <w:sz w:val="24"/>
-          <w:szCs w:val="24"/>
-        </w:rPr>
-        <w:t>src</w:t>
-      </w:r>
-      <w:proofErr w:type="spellEnd"/>
-      <w:r>
-        <w:rPr>
-          <w:rFonts w:ascii="Times New Roman" w:hAnsi="Times New Roman" w:cs="Times New Roman"/>
-          <w:sz w:val="24"/>
-          <w:szCs w:val="24"/>
-        </w:rPr>
-        <w:t xml:space="preserve"> for team to use as a reference</w:t>
+        <w:t>Added DjangoFilmsCRUD-master Django project to src for team to use as a reference</w:t>
       </w:r>
     </w:p>
     <w:p>
@@ -6000,25 +5050,7 @@
           <w:sz w:val="24"/>
           <w:szCs w:val="24"/>
         </w:rPr>
-        <w:t xml:space="preserve">Cleaned up </w:t>
-      </w:r>
-      <w:proofErr w:type="spellStart"/>
-      <w:r>
-        <w:rPr>
-          <w:rFonts w:ascii="Times New Roman" w:hAnsi="Times New Roman" w:cs="Times New Roman"/>
-          <w:sz w:val="24"/>
-          <w:szCs w:val="24"/>
-        </w:rPr>
-        <w:t>github</w:t>
-      </w:r>
-      <w:proofErr w:type="spellEnd"/>
-      <w:r>
-        <w:rPr>
-          <w:rFonts w:ascii="Times New Roman" w:hAnsi="Times New Roman" w:cs="Times New Roman"/>
-          <w:sz w:val="24"/>
-          <w:szCs w:val="24"/>
-        </w:rPr>
-        <w:t xml:space="preserve"> folder names with spaces. Replaced with underscores</w:t>
+        <w:t>Cleaned up github folder names with spaces. Replaced with underscores</w:t>
       </w:r>
     </w:p>
     <w:p>
@@ -6140,18 +5172,8 @@
           <w:szCs w:val="24"/>
         </w:rPr>
         <w:lastRenderedPageBreak/>
-        <w:t xml:space="preserve">Begun researching methods of styling html objects with </w:t>
-      </w:r>
-      <w:proofErr w:type="spellStart"/>
-      <w:r>
-        <w:rPr>
-          <w:rFonts w:ascii="Times New Roman" w:hAnsi="Times New Roman" w:cs="Times New Roman"/>
-          <w:sz w:val="24"/>
-          <w:szCs w:val="24"/>
-        </w:rPr>
-        <w:t>css</w:t>
-      </w:r>
-      <w:proofErr w:type="spellEnd"/>
+        <w:t>Begun researching methods of styling html objects with css</w:t>
+      </w:r>
     </w:p>
     <w:p>
       <w:pPr>
@@ -6293,23 +5315,13 @@
         </w:rPr>
         <w:t xml:space="preserve">Modified home Django app index page to match style used by </w:t>
       </w:r>
-      <w:proofErr w:type="spellStart"/>
-      <w:r>
-        <w:rPr>
-          <w:rFonts w:ascii="Times New Roman" w:hAnsi="Times New Roman" w:cs="Times New Roman"/>
-          <w:sz w:val="24"/>
-          <w:szCs w:val="24"/>
-        </w:rPr>
-        <w:t>fo</w:t>
-      </w:r>
-      <w:proofErr w:type="spellEnd"/>
-      <w:r>
-        <w:rPr>
-          <w:rFonts w:ascii="Times New Roman" w:hAnsi="Times New Roman" w:cs="Times New Roman"/>
-          <w:sz w:val="24"/>
-          <w:szCs w:val="24"/>
-        </w:rPr>
-        <w:t xml:space="preserve"> login and registration pages</w:t>
+      <w:r>
+        <w:rPr>
+          <w:rFonts w:ascii="Times New Roman" w:hAnsi="Times New Roman" w:cs="Times New Roman"/>
+          <w:sz w:val="24"/>
+          <w:szCs w:val="24"/>
+        </w:rPr>
+        <w:t>fo login and registration pages</w:t>
       </w:r>
     </w:p>
     <w:p>
@@ -6387,43 +5399,7 @@
           <w:sz w:val="24"/>
           <w:szCs w:val="24"/>
         </w:rPr>
-        <w:t xml:space="preserve">Added static folder to Django project to hold static </w:t>
-      </w:r>
-      <w:proofErr w:type="spellStart"/>
-      <w:r>
-        <w:rPr>
-          <w:rFonts w:ascii="Times New Roman" w:hAnsi="Times New Roman" w:cs="Times New Roman"/>
-          <w:sz w:val="24"/>
-          <w:szCs w:val="24"/>
-        </w:rPr>
-        <w:t>css</w:t>
-      </w:r>
-      <w:proofErr w:type="spellEnd"/>
-      <w:r>
-        <w:rPr>
-          <w:rFonts w:ascii="Times New Roman" w:hAnsi="Times New Roman" w:cs="Times New Roman"/>
-          <w:sz w:val="24"/>
-          <w:szCs w:val="24"/>
-        </w:rPr>
-        <w:t xml:space="preserve"> and </w:t>
-      </w:r>
-      <w:proofErr w:type="spellStart"/>
-      <w:r>
-        <w:rPr>
-          <w:rFonts w:ascii="Times New Roman" w:hAnsi="Times New Roman" w:cs="Times New Roman"/>
-          <w:sz w:val="24"/>
-          <w:szCs w:val="24"/>
-        </w:rPr>
-        <w:t>javascript</w:t>
-      </w:r>
-      <w:proofErr w:type="spellEnd"/>
-      <w:r>
-        <w:rPr>
-          <w:rFonts w:ascii="Times New Roman" w:hAnsi="Times New Roman" w:cs="Times New Roman"/>
-          <w:sz w:val="24"/>
-          <w:szCs w:val="24"/>
-        </w:rPr>
-        <w:t xml:space="preserve"> files</w:t>
+        <w:t>Added static folder to Django project to hold static css and javascript files</w:t>
       </w:r>
     </w:p>
     <w:p>
@@ -6456,25 +5432,7 @@
           <w:sz w:val="24"/>
           <w:szCs w:val="24"/>
         </w:rPr>
-        <w:t xml:space="preserve">the apps </w:t>
-      </w:r>
-      <w:proofErr w:type="spellStart"/>
-      <w:r>
-        <w:rPr>
-          <w:rFonts w:ascii="Times New Roman" w:hAnsi="Times New Roman" w:cs="Times New Roman"/>
-          <w:sz w:val="24"/>
-          <w:szCs w:val="24"/>
-        </w:rPr>
-        <w:t>css</w:t>
-      </w:r>
-      <w:proofErr w:type="spellEnd"/>
-      <w:r>
-        <w:rPr>
-          <w:rFonts w:ascii="Times New Roman" w:hAnsi="Times New Roman" w:cs="Times New Roman"/>
-          <w:sz w:val="24"/>
-          <w:szCs w:val="24"/>
-        </w:rPr>
-        <w:t xml:space="preserve"> classes</w:t>
+        <w:t>the apps css classes</w:t>
       </w:r>
     </w:p>
     <w:p>
@@ -6551,41 +5509,13 @@
         </w:rPr>
         <w:t xml:space="preserve">Set the background of home Django app pages and </w:t>
       </w:r>
-      <w:proofErr w:type="spellStart"/>
-      <w:r>
-        <w:rPr>
-          <w:rFonts w:ascii="Times New Roman" w:hAnsi="Times New Roman" w:cs="Times New Roman"/>
-          <w:sz w:val="24"/>
-          <w:szCs w:val="24"/>
-        </w:rPr>
-        <w:t>fo</w:t>
-      </w:r>
-      <w:proofErr w:type="spellEnd"/>
-      <w:r>
-        <w:rPr>
-          <w:rFonts w:ascii="Times New Roman" w:hAnsi="Times New Roman" w:cs="Times New Roman"/>
-          <w:sz w:val="24"/>
-          <w:szCs w:val="24"/>
-        </w:rPr>
-        <w:t>/</w:t>
-      </w:r>
-      <w:proofErr w:type="spellStart"/>
-      <w:r>
-        <w:rPr>
-          <w:rFonts w:ascii="Times New Roman" w:hAnsi="Times New Roman" w:cs="Times New Roman"/>
-          <w:sz w:val="24"/>
-          <w:szCs w:val="24"/>
-        </w:rPr>
-        <w:t>tc</w:t>
-      </w:r>
-      <w:proofErr w:type="spellEnd"/>
-      <w:r>
-        <w:rPr>
-          <w:rFonts w:ascii="Times New Roman" w:hAnsi="Times New Roman" w:cs="Times New Roman"/>
-          <w:sz w:val="24"/>
-          <w:szCs w:val="24"/>
-        </w:rPr>
-        <w:t xml:space="preserve"> login and registration pages to start.png in the new media folder</w:t>
+      <w:r>
+        <w:rPr>
+          <w:rFonts w:ascii="Times New Roman" w:hAnsi="Times New Roman" w:cs="Times New Roman"/>
+          <w:sz w:val="24"/>
+          <w:szCs w:val="24"/>
+        </w:rPr>
+        <w:t>fo/tc login and registration pages to start.png in the new media folder</w:t>
       </w:r>
     </w:p>
     <w:p>
@@ -6820,43 +5750,7 @@
           <w:sz w:val="24"/>
           <w:szCs w:val="24"/>
         </w:rPr>
-        <w:t xml:space="preserve"> </w:t>
-      </w:r>
-      <w:proofErr w:type="spellStart"/>
-      <w:r>
-        <w:rPr>
-          <w:rFonts w:ascii="Times New Roman" w:hAnsi="Times New Roman" w:cs="Times New Roman"/>
-          <w:sz w:val="24"/>
-          <w:szCs w:val="24"/>
-        </w:rPr>
-        <w:t>fo</w:t>
-      </w:r>
-      <w:proofErr w:type="spellEnd"/>
-      <w:r>
-        <w:rPr>
-          <w:rFonts w:ascii="Times New Roman" w:hAnsi="Times New Roman" w:cs="Times New Roman"/>
-          <w:sz w:val="24"/>
-          <w:szCs w:val="24"/>
-        </w:rPr>
-        <w:t xml:space="preserve"> app </w:t>
-      </w:r>
-      <w:proofErr w:type="spellStart"/>
-      <w:r>
-        <w:rPr>
-          <w:rFonts w:ascii="Times New Roman" w:hAnsi="Times New Roman" w:cs="Times New Roman"/>
-          <w:sz w:val="24"/>
-          <w:szCs w:val="24"/>
-        </w:rPr>
-        <w:t>FlightOperator</w:t>
-      </w:r>
-      <w:proofErr w:type="spellEnd"/>
-      <w:r>
-        <w:rPr>
-          <w:rFonts w:ascii="Times New Roman" w:hAnsi="Times New Roman" w:cs="Times New Roman"/>
-          <w:sz w:val="24"/>
-          <w:szCs w:val="24"/>
-        </w:rPr>
-        <w:t xml:space="preserve"> model</w:t>
+        <w:t xml:space="preserve"> fo app FlightOperator model</w:t>
       </w:r>
     </w:p>
     <w:p>
@@ -7171,25 +6065,7 @@
           <w:sz w:val="24"/>
           <w:szCs w:val="24"/>
         </w:rPr>
-        <w:t xml:space="preserve">on </w:t>
-      </w:r>
-      <w:proofErr w:type="spellStart"/>
-      <w:r>
-        <w:rPr>
-          <w:rFonts w:ascii="Times New Roman" w:hAnsi="Times New Roman" w:cs="Times New Roman"/>
-          <w:sz w:val="24"/>
-          <w:szCs w:val="24"/>
-        </w:rPr>
-        <w:t>foHome</w:t>
-      </w:r>
-      <w:proofErr w:type="spellEnd"/>
-      <w:r>
-        <w:rPr>
-          <w:rFonts w:ascii="Times New Roman" w:hAnsi="Times New Roman" w:cs="Times New Roman"/>
-          <w:sz w:val="24"/>
-          <w:szCs w:val="24"/>
-        </w:rPr>
-        <w:t xml:space="preserve"> page</w:t>
+        <w:t>on foHome page</w:t>
       </w:r>
     </w:p>
     <w:p>
@@ -7208,23 +6084,13 @@
           <w:szCs w:val="24"/>
         </w:rPr>
       </w:pPr>
-      <w:proofErr w:type="spellStart"/>
-      <w:r>
-        <w:rPr>
-          <w:rFonts w:ascii="Times New Roman" w:hAnsi="Times New Roman" w:cs="Times New Roman"/>
-          <w:sz w:val="24"/>
-          <w:szCs w:val="24"/>
-        </w:rPr>
-        <w:t>Div</w:t>
-      </w:r>
-      <w:proofErr w:type="spellEnd"/>
-      <w:r>
-        <w:rPr>
-          <w:rFonts w:ascii="Times New Roman" w:hAnsi="Times New Roman" w:cs="Times New Roman"/>
-          <w:sz w:val="24"/>
-          <w:szCs w:val="24"/>
-        </w:rPr>
-        <w:t xml:space="preserve"> html element with 100% height and </w:t>
+      <w:r>
+        <w:rPr>
+          <w:rFonts w:ascii="Times New Roman" w:hAnsi="Times New Roman" w:cs="Times New Roman"/>
+          <w:sz w:val="24"/>
+          <w:szCs w:val="24"/>
+        </w:rPr>
+        <w:t xml:space="preserve">Div html element with 100% height and </w:t>
       </w:r>
       <w:r>
         <w:rPr>
@@ -7293,25 +6159,7 @@
           <w:sz w:val="24"/>
           <w:szCs w:val="24"/>
         </w:rPr>
-        <w:t xml:space="preserve">and </w:t>
-      </w:r>
-      <w:proofErr w:type="spellStart"/>
-      <w:r>
-        <w:rPr>
-          <w:rFonts w:ascii="Times New Roman" w:hAnsi="Times New Roman" w:cs="Times New Roman"/>
-          <w:sz w:val="24"/>
-          <w:szCs w:val="24"/>
-        </w:rPr>
-        <w:t>fo</w:t>
-      </w:r>
-      <w:proofErr w:type="spellEnd"/>
-      <w:r>
-        <w:rPr>
-          <w:rFonts w:ascii="Times New Roman" w:hAnsi="Times New Roman" w:cs="Times New Roman"/>
-          <w:sz w:val="24"/>
-          <w:szCs w:val="24"/>
-        </w:rPr>
-        <w:t xml:space="preserve"> Django app top-level pages</w:t>
+        <w:t>and fo Django app top-level pages</w:t>
       </w:r>
     </w:p>
     <w:p>
@@ -7540,25 +6388,7 @@
           <w:sz w:val="24"/>
           <w:szCs w:val="24"/>
         </w:rPr>
-        <w:t xml:space="preserve">More </w:t>
-      </w:r>
-      <w:proofErr w:type="spellStart"/>
-      <w:r>
-        <w:rPr>
-          <w:rFonts w:ascii="Times New Roman" w:hAnsi="Times New Roman" w:cs="Times New Roman"/>
-          <w:sz w:val="24"/>
-          <w:szCs w:val="24"/>
-        </w:rPr>
-        <w:t>url</w:t>
-      </w:r>
-      <w:proofErr w:type="spellEnd"/>
-      <w:r>
-        <w:rPr>
-          <w:rFonts w:ascii="Times New Roman" w:hAnsi="Times New Roman" w:cs="Times New Roman"/>
-          <w:sz w:val="24"/>
-          <w:szCs w:val="24"/>
-        </w:rPr>
-        <w:t xml:space="preserve"> and html changes</w:t>
+        <w:t>More url and html changes</w:t>
       </w:r>
     </w:p>
     <w:p>
@@ -7583,25 +6413,7 @@
           <w:sz w:val="24"/>
           <w:szCs w:val="24"/>
         </w:rPr>
-        <w:t xml:space="preserve">Researched methods to standardize </w:t>
-      </w:r>
-      <w:proofErr w:type="spellStart"/>
-      <w:r>
-        <w:rPr>
-          <w:rFonts w:ascii="Times New Roman" w:hAnsi="Times New Roman" w:cs="Times New Roman"/>
-          <w:sz w:val="24"/>
-          <w:szCs w:val="24"/>
-        </w:rPr>
-        <w:t>url</w:t>
-      </w:r>
-      <w:proofErr w:type="spellEnd"/>
-      <w:r>
-        <w:rPr>
-          <w:rFonts w:ascii="Times New Roman" w:hAnsi="Times New Roman" w:cs="Times New Roman"/>
-          <w:sz w:val="24"/>
-          <w:szCs w:val="24"/>
-        </w:rPr>
-        <w:t xml:space="preserve"> implementation in a Django project</w:t>
+        <w:t>Researched methods to standardize url implementation in a Django project</w:t>
       </w:r>
     </w:p>
     <w:p>
@@ -7943,51 +6755,15 @@
           <w:sz w:val="24"/>
           <w:szCs w:val="24"/>
         </w:rPr>
-        <w:t xml:space="preserve">Name-spaced </w:t>
-      </w:r>
-      <w:proofErr w:type="spellStart"/>
-      <w:r>
-        <w:rPr>
-          <w:rFonts w:ascii="Times New Roman" w:hAnsi="Times New Roman" w:cs="Times New Roman"/>
-          <w:sz w:val="24"/>
-          <w:szCs w:val="24"/>
-        </w:rPr>
-        <w:t>fo</w:t>
-      </w:r>
-      <w:proofErr w:type="spellEnd"/>
-      <w:r>
-        <w:rPr>
-          <w:rFonts w:ascii="Times New Roman" w:hAnsi="Times New Roman" w:cs="Times New Roman"/>
-          <w:sz w:val="24"/>
-          <w:szCs w:val="24"/>
-        </w:rPr>
-        <w:t xml:space="preserve"> </w:t>
-      </w:r>
-      <w:r>
-        <w:rPr>
-          <w:rFonts w:ascii="Times New Roman" w:hAnsi="Times New Roman" w:cs="Times New Roman"/>
-          <w:sz w:val="24"/>
-          <w:szCs w:val="24"/>
-        </w:rPr>
-        <w:t xml:space="preserve">app for consistent </w:t>
-      </w:r>
-      <w:proofErr w:type="spellStart"/>
-      <w:r>
-        <w:rPr>
-          <w:rFonts w:ascii="Times New Roman" w:hAnsi="Times New Roman" w:cs="Times New Roman"/>
-          <w:sz w:val="24"/>
-          <w:szCs w:val="24"/>
-        </w:rPr>
-        <w:t>url</w:t>
-      </w:r>
-      <w:proofErr w:type="spellEnd"/>
-      <w:r>
-        <w:rPr>
-          <w:rFonts w:ascii="Times New Roman" w:hAnsi="Times New Roman" w:cs="Times New Roman"/>
-          <w:sz w:val="24"/>
-          <w:szCs w:val="24"/>
-        </w:rPr>
-        <w:t xml:space="preserve"> naming conventions</w:t>
+        <w:t xml:space="preserve">Name-spaced fo </w:t>
+      </w:r>
+      <w:r>
+        <w:rPr>
+          <w:rFonts w:ascii="Times New Roman" w:hAnsi="Times New Roman" w:cs="Times New Roman"/>
+          <w:sz w:val="24"/>
+          <w:szCs w:val="24"/>
+        </w:rPr>
+        <w:t>app for consistent url naming conventions</w:t>
       </w:r>
     </w:p>
     <w:p>
@@ -8035,69 +6811,15 @@
           <w:sz w:val="24"/>
           <w:szCs w:val="24"/>
         </w:rPr>
-        <w:t xml:space="preserve">Implemented sim-list on </w:t>
-      </w:r>
-      <w:proofErr w:type="spellStart"/>
-      <w:r>
-        <w:rPr>
-          <w:rFonts w:ascii="Times New Roman" w:hAnsi="Times New Roman" w:cs="Times New Roman"/>
-          <w:sz w:val="24"/>
-          <w:szCs w:val="24"/>
-        </w:rPr>
-        <w:t>foHome</w:t>
-      </w:r>
-      <w:proofErr w:type="spellEnd"/>
-      <w:r>
-        <w:rPr>
-          <w:rFonts w:ascii="Times New Roman" w:hAnsi="Times New Roman" w:cs="Times New Roman"/>
-          <w:sz w:val="24"/>
-          <w:szCs w:val="24"/>
-        </w:rPr>
-        <w:t xml:space="preserve"> page that displays </w:t>
-      </w:r>
-      <w:proofErr w:type="gramStart"/>
-      <w:r>
-        <w:rPr>
-          <w:rFonts w:ascii="Times New Roman" w:hAnsi="Times New Roman" w:cs="Times New Roman"/>
-          <w:sz w:val="24"/>
-          <w:szCs w:val="24"/>
-        </w:rPr>
-        <w:t xml:space="preserve">all </w:t>
-      </w:r>
-      <w:r>
-        <w:rPr>
-          <w:rFonts w:ascii="Times New Roman" w:hAnsi="Times New Roman" w:cs="Times New Roman"/>
-          <w:sz w:val="24"/>
-          <w:szCs w:val="24"/>
-        </w:rPr>
-        <w:t>of</w:t>
-      </w:r>
-      <w:proofErr w:type="gramEnd"/>
-      <w:r>
-        <w:rPr>
-          <w:rFonts w:ascii="Times New Roman" w:hAnsi="Times New Roman" w:cs="Times New Roman"/>
-          <w:sz w:val="24"/>
-          <w:szCs w:val="24"/>
-        </w:rPr>
-        <w:t xml:space="preserve"> a </w:t>
-      </w:r>
-      <w:proofErr w:type="spellStart"/>
-      <w:r>
-        <w:rPr>
-          <w:rFonts w:ascii="Times New Roman" w:hAnsi="Times New Roman" w:cs="Times New Roman"/>
-          <w:sz w:val="24"/>
-          <w:szCs w:val="24"/>
-        </w:rPr>
-        <w:t>FlightOperator’s</w:t>
-      </w:r>
-      <w:proofErr w:type="spellEnd"/>
-      <w:r>
-        <w:rPr>
-          <w:rFonts w:ascii="Times New Roman" w:hAnsi="Times New Roman" w:cs="Times New Roman"/>
-          <w:sz w:val="24"/>
-          <w:szCs w:val="24"/>
-        </w:rPr>
-        <w:t xml:space="preserve"> active sims as links</w:t>
+        <w:t xml:space="preserve">Implemented sim-list on foHome page that displays all </w:t>
+      </w:r>
+      <w:r>
+        <w:rPr>
+          <w:rFonts w:ascii="Times New Roman" w:hAnsi="Times New Roman" w:cs="Times New Roman"/>
+          <w:sz w:val="24"/>
+          <w:szCs w:val="24"/>
+        </w:rPr>
+        <w:t>of a FlightOperator’s active sims as links</w:t>
       </w:r>
     </w:p>
     <w:p>
@@ -8122,61 +6844,7 @@
           <w:sz w:val="24"/>
           <w:szCs w:val="24"/>
         </w:rPr>
-        <w:t xml:space="preserve">Implemented sim page that uses the selected sim’s name as a </w:t>
-      </w:r>
-      <w:proofErr w:type="spellStart"/>
-      <w:r>
-        <w:rPr>
-          <w:rFonts w:ascii="Times New Roman" w:hAnsi="Times New Roman" w:cs="Times New Roman"/>
-          <w:sz w:val="24"/>
-          <w:szCs w:val="24"/>
-        </w:rPr>
-        <w:t>url</w:t>
-      </w:r>
-      <w:proofErr w:type="spellEnd"/>
-      <w:r>
-        <w:rPr>
-          <w:rFonts w:ascii="Times New Roman" w:hAnsi="Times New Roman" w:cs="Times New Roman"/>
-          <w:sz w:val="24"/>
-          <w:szCs w:val="24"/>
-        </w:rPr>
-        <w:t xml:space="preserve"> (</w:t>
-      </w:r>
-      <w:proofErr w:type="spellStart"/>
-      <w:r>
-        <w:rPr>
-          <w:rFonts w:ascii="Times New Roman" w:hAnsi="Times New Roman" w:cs="Times New Roman"/>
-          <w:sz w:val="24"/>
-          <w:szCs w:val="24"/>
-        </w:rPr>
-        <w:t>fo</w:t>
-      </w:r>
-      <w:proofErr w:type="spellEnd"/>
-      <w:r>
-        <w:rPr>
-          <w:rFonts w:ascii="Times New Roman" w:hAnsi="Times New Roman" w:cs="Times New Roman"/>
-          <w:sz w:val="24"/>
-          <w:szCs w:val="24"/>
-        </w:rPr>
-        <w:t>/</w:t>
-      </w:r>
-      <w:proofErr w:type="spellStart"/>
-      <w:r>
-        <w:rPr>
-          <w:rFonts w:ascii="Times New Roman" w:hAnsi="Times New Roman" w:cs="Times New Roman"/>
-          <w:sz w:val="24"/>
-          <w:szCs w:val="24"/>
-        </w:rPr>
-        <w:t>simname</w:t>
-      </w:r>
-      <w:proofErr w:type="spellEnd"/>
-      <w:r>
-        <w:rPr>
-          <w:rFonts w:ascii="Times New Roman" w:hAnsi="Times New Roman" w:cs="Times New Roman"/>
-          <w:sz w:val="24"/>
-          <w:szCs w:val="24"/>
-        </w:rPr>
-        <w:t>)</w:t>
+        <w:t>Implemented sim page that uses the selected sim’s name as a url (fo/simname)</w:t>
       </w:r>
     </w:p>
     <w:p>
@@ -8226,9 +6894,74 @@
           <w:sz w:val="24"/>
           <w:szCs w:val="24"/>
         </w:rPr>
-        <w:t xml:space="preserve">Updated sim </w:t>
-      </w:r>
-      <w:proofErr w:type="spellStart"/>
+        <w:t xml:space="preserve">Updated sim divs to hold a submittable form </w:t>
+      </w:r>
+      <w:r>
+        <w:rPr>
+          <w:rFonts w:ascii="Times New Roman" w:hAnsi="Times New Roman" w:cs="Times New Roman"/>
+          <w:sz w:val="24"/>
+          <w:szCs w:val="24"/>
+        </w:rPr>
+        <w:t>that allows for sim attribute modification in the database</w:t>
+      </w:r>
+    </w:p>
+    <w:p>
+      <w:pPr>
+        <w:pStyle w:val="ListParagraph"/>
+        <w:numPr>
+          <w:ilvl w:val="0"/>
+          <w:numId w:val="45"/>
+        </w:numPr>
+        <w:spacing w:after="0" w:line="480" w:lineRule="auto"/>
+        <w:rPr>
+          <w:rFonts w:ascii="Times New Roman" w:hAnsi="Times New Roman" w:cs="Times New Roman"/>
+          <w:b/>
+          <w:bCs/>
+          <w:sz w:val="24"/>
+          <w:szCs w:val="24"/>
+        </w:rPr>
+      </w:pPr>
+      <w:r>
+        <w:rPr>
+          <w:rFonts w:ascii="Times New Roman" w:hAnsi="Times New Roman" w:cs="Times New Roman"/>
+          <w:sz w:val="24"/>
+          <w:szCs w:val="24"/>
+        </w:rPr>
+        <w:t xml:space="preserve">Added models to both fo and tc models.py files to support </w:t>
+      </w:r>
+      <w:r>
+        <w:rPr>
+          <w:rFonts w:ascii="Times New Roman" w:hAnsi="Times New Roman" w:cs="Times New Roman"/>
+          <w:sz w:val="24"/>
+          <w:szCs w:val="24"/>
+        </w:rPr>
+        <w:t>necessary database operations</w:t>
+      </w:r>
+    </w:p>
+    <w:p>
+      <w:pPr>
+        <w:pStyle w:val="ListParagraph"/>
+        <w:numPr>
+          <w:ilvl w:val="0"/>
+          <w:numId w:val="45"/>
+        </w:numPr>
+        <w:spacing w:after="0" w:line="480" w:lineRule="auto"/>
+        <w:rPr>
+          <w:rFonts w:ascii="Times New Roman" w:hAnsi="Times New Roman" w:cs="Times New Roman"/>
+          <w:b/>
+          <w:bCs/>
+          <w:sz w:val="24"/>
+          <w:szCs w:val="24"/>
+        </w:rPr>
+      </w:pPr>
+      <w:r>
+        <w:rPr>
+          <w:rFonts w:ascii="Times New Roman" w:hAnsi="Times New Roman" w:cs="Times New Roman"/>
+          <w:sz w:val="24"/>
+          <w:szCs w:val="24"/>
+        </w:rPr>
+        <w:t xml:space="preserve">Added form templates to fo/forms.py to be used in subsystem </w:t>
+      </w:r>
       <w:r>
         <w:rPr>
           <w:rFonts w:ascii="Times New Roman" w:hAnsi="Times New Roman" w:cs="Times New Roman"/>
@@ -8237,127 +6970,6 @@
         </w:rPr>
         <w:t>divs</w:t>
       </w:r>
-      <w:proofErr w:type="spellEnd"/>
-      <w:r>
-        <w:rPr>
-          <w:rFonts w:ascii="Times New Roman" w:hAnsi="Times New Roman" w:cs="Times New Roman"/>
-          <w:sz w:val="24"/>
-          <w:szCs w:val="24"/>
-        </w:rPr>
-        <w:t xml:space="preserve"> to hold a submittable form </w:t>
-      </w:r>
-      <w:r>
-        <w:rPr>
-          <w:rFonts w:ascii="Times New Roman" w:hAnsi="Times New Roman" w:cs="Times New Roman"/>
-          <w:sz w:val="24"/>
-          <w:szCs w:val="24"/>
-        </w:rPr>
-        <w:t>that allows for sim attribute modification in the database</w:t>
-      </w:r>
-    </w:p>
-    <w:p>
-      <w:pPr>
-        <w:pStyle w:val="ListParagraph"/>
-        <w:numPr>
-          <w:ilvl w:val="0"/>
-          <w:numId w:val="45"/>
-        </w:numPr>
-        <w:spacing w:after="0" w:line="480" w:lineRule="auto"/>
-        <w:rPr>
-          <w:rFonts w:ascii="Times New Roman" w:hAnsi="Times New Roman" w:cs="Times New Roman"/>
-          <w:b/>
-          <w:bCs/>
-          <w:sz w:val="24"/>
-          <w:szCs w:val="24"/>
-        </w:rPr>
-      </w:pPr>
-      <w:r>
-        <w:rPr>
-          <w:rFonts w:ascii="Times New Roman" w:hAnsi="Times New Roman" w:cs="Times New Roman"/>
-          <w:sz w:val="24"/>
-          <w:szCs w:val="24"/>
-        </w:rPr>
-        <w:t xml:space="preserve">Added models to both </w:t>
-      </w:r>
-      <w:proofErr w:type="spellStart"/>
-      <w:r>
-        <w:rPr>
-          <w:rFonts w:ascii="Times New Roman" w:hAnsi="Times New Roman" w:cs="Times New Roman"/>
-          <w:sz w:val="24"/>
-          <w:szCs w:val="24"/>
-        </w:rPr>
-        <w:t>fo</w:t>
-      </w:r>
-      <w:proofErr w:type="spellEnd"/>
-      <w:r>
-        <w:rPr>
-          <w:rFonts w:ascii="Times New Roman" w:hAnsi="Times New Roman" w:cs="Times New Roman"/>
-          <w:sz w:val="24"/>
-          <w:szCs w:val="24"/>
-        </w:rPr>
-        <w:t xml:space="preserve"> and </w:t>
-      </w:r>
-      <w:proofErr w:type="spellStart"/>
-      <w:r>
-        <w:rPr>
-          <w:rFonts w:ascii="Times New Roman" w:hAnsi="Times New Roman" w:cs="Times New Roman"/>
-          <w:sz w:val="24"/>
-          <w:szCs w:val="24"/>
-        </w:rPr>
-        <w:t>tc</w:t>
-      </w:r>
-      <w:proofErr w:type="spellEnd"/>
-      <w:r>
-        <w:rPr>
-          <w:rFonts w:ascii="Times New Roman" w:hAnsi="Times New Roman" w:cs="Times New Roman"/>
-          <w:sz w:val="24"/>
-          <w:szCs w:val="24"/>
-        </w:rPr>
-        <w:t xml:space="preserve"> models.py files to support </w:t>
-      </w:r>
-      <w:r>
-        <w:rPr>
-          <w:rFonts w:ascii="Times New Roman" w:hAnsi="Times New Roman" w:cs="Times New Roman"/>
-          <w:sz w:val="24"/>
-          <w:szCs w:val="24"/>
-        </w:rPr>
-        <w:t>necessary database operations</w:t>
-      </w:r>
-    </w:p>
-    <w:p>
-      <w:pPr>
-        <w:pStyle w:val="ListParagraph"/>
-        <w:numPr>
-          <w:ilvl w:val="0"/>
-          <w:numId w:val="45"/>
-        </w:numPr>
-        <w:spacing w:after="0" w:line="480" w:lineRule="auto"/>
-        <w:rPr>
-          <w:rFonts w:ascii="Times New Roman" w:hAnsi="Times New Roman" w:cs="Times New Roman"/>
-          <w:b/>
-          <w:bCs/>
-          <w:sz w:val="24"/>
-          <w:szCs w:val="24"/>
-        </w:rPr>
-      </w:pPr>
-      <w:r>
-        <w:rPr>
-          <w:rFonts w:ascii="Times New Roman" w:hAnsi="Times New Roman" w:cs="Times New Roman"/>
-          <w:sz w:val="24"/>
-          <w:szCs w:val="24"/>
-        </w:rPr>
-        <w:t xml:space="preserve">Added form templates to fo/forms.py to be used in subsystem </w:t>
-      </w:r>
-      <w:proofErr w:type="spellStart"/>
-      <w:r>
-        <w:rPr>
-          <w:rFonts w:ascii="Times New Roman" w:hAnsi="Times New Roman" w:cs="Times New Roman"/>
-          <w:sz w:val="24"/>
-          <w:szCs w:val="24"/>
-        </w:rPr>
-        <w:t>divs</w:t>
-      </w:r>
-      <w:proofErr w:type="spellEnd"/>
     </w:p>
     <w:p>
       <w:pPr>
@@ -8397,18 +7009,467 @@
           <w:szCs w:val="24"/>
         </w:rPr>
       </w:pPr>
-    </w:p>
-    <w:p>
-      <w:pPr>
-        <w:spacing w:after="0" w:line="480" w:lineRule="auto"/>
-        <w:rPr>
-          <w:rFonts w:ascii="Times New Roman" w:eastAsia="Times New Roman" w:hAnsi="Times New Roman" w:cs="Times New Roman"/>
-          <w:b/>
-          <w:bCs/>
-          <w:sz w:val="24"/>
-          <w:szCs w:val="24"/>
-        </w:rPr>
-      </w:pPr>
+      <w:r>
+        <w:rPr>
+          <w:rFonts w:ascii="Times New Roman" w:hAnsi="Times New Roman" w:cs="Times New Roman"/>
+          <w:sz w:val="24"/>
+          <w:szCs w:val="24"/>
+        </w:rPr>
+        <w:t xml:space="preserve">Added name-spacing to the </w:t>
+      </w:r>
+      <w:r>
+        <w:rPr>
+          <w:rFonts w:ascii="Times New Roman" w:hAnsi="Times New Roman" w:cs="Times New Roman"/>
+          <w:sz w:val="24"/>
+          <w:szCs w:val="24"/>
+        </w:rPr>
+        <w:t>tc Django application.</w:t>
+      </w:r>
+    </w:p>
+    <w:p>
+      <w:pPr>
+        <w:pStyle w:val="ListParagraph"/>
+        <w:numPr>
+          <w:ilvl w:val="0"/>
+          <w:numId w:val="46"/>
+        </w:numPr>
+        <w:spacing w:after="0" w:line="480" w:lineRule="auto"/>
+        <w:rPr>
+          <w:rFonts w:ascii="Times New Roman" w:hAnsi="Times New Roman" w:cs="Times New Roman"/>
+          <w:b/>
+          <w:bCs/>
+          <w:sz w:val="24"/>
+          <w:szCs w:val="24"/>
+        </w:rPr>
+      </w:pPr>
+      <w:r>
+        <w:rPr>
+          <w:rFonts w:ascii="Times New Roman" w:hAnsi="Times New Roman" w:cs="Times New Roman"/>
+          <w:sz w:val="24"/>
+          <w:szCs w:val="24"/>
+        </w:rPr>
+        <w:t xml:space="preserve">Created a list of simulations </w:t>
+      </w:r>
+      <w:r>
+        <w:rPr>
+          <w:rFonts w:ascii="Times New Roman" w:hAnsi="Times New Roman" w:cs="Times New Roman"/>
+          <w:sz w:val="24"/>
+          <w:szCs w:val="24"/>
+        </w:rPr>
+        <w:t>on</w:t>
+      </w:r>
+      <w:r>
+        <w:rPr>
+          <w:rFonts w:ascii="Times New Roman" w:hAnsi="Times New Roman" w:cs="Times New Roman"/>
+          <w:sz w:val="24"/>
+          <w:szCs w:val="24"/>
+        </w:rPr>
+        <w:t xml:space="preserve"> the tc</w:t>
+      </w:r>
+      <w:r>
+        <w:rPr>
+          <w:rFonts w:ascii="Times New Roman" w:hAnsi="Times New Roman" w:cs="Times New Roman"/>
+          <w:sz w:val="24"/>
+          <w:szCs w:val="24"/>
+        </w:rPr>
+        <w:t>Home.html template</w:t>
+      </w:r>
+    </w:p>
+    <w:p>
+      <w:pPr>
+        <w:pStyle w:val="ListParagraph"/>
+        <w:numPr>
+          <w:ilvl w:val="0"/>
+          <w:numId w:val="46"/>
+        </w:numPr>
+        <w:spacing w:after="0" w:line="480" w:lineRule="auto"/>
+        <w:rPr>
+          <w:rFonts w:ascii="Times New Roman" w:hAnsi="Times New Roman" w:cs="Times New Roman"/>
+          <w:b/>
+          <w:bCs/>
+          <w:sz w:val="24"/>
+          <w:szCs w:val="24"/>
+        </w:rPr>
+      </w:pPr>
+      <w:r>
+        <w:rPr>
+          <w:rFonts w:ascii="Times New Roman" w:hAnsi="Times New Roman" w:cs="Times New Roman"/>
+          <w:sz w:val="24"/>
+          <w:szCs w:val="24"/>
+        </w:rPr>
+        <w:t>Updated login pages so fo login matches tc login format and tc STaTE icon color matches fo STaTE icon color</w:t>
+      </w:r>
+    </w:p>
+    <w:p>
+      <w:pPr>
+        <w:spacing w:after="0" w:line="480" w:lineRule="auto"/>
+        <w:rPr>
+          <w:rFonts w:ascii="Times New Roman" w:hAnsi="Times New Roman" w:cs="Times New Roman"/>
+          <w:b/>
+          <w:bCs/>
+          <w:sz w:val="24"/>
+          <w:szCs w:val="24"/>
+        </w:rPr>
+      </w:pPr>
+      <w:r>
+        <w:rPr>
+          <w:rFonts w:ascii="Times New Roman" w:hAnsi="Times New Roman" w:cs="Times New Roman"/>
+          <w:b/>
+          <w:bCs/>
+          <w:sz w:val="24"/>
+          <w:szCs w:val="24"/>
+        </w:rPr>
+        <w:t>12/4:</w:t>
+      </w:r>
+    </w:p>
+    <w:p>
+      <w:pPr>
+        <w:pStyle w:val="ListParagraph"/>
+        <w:numPr>
+          <w:ilvl w:val="0"/>
+          <w:numId w:val="47"/>
+        </w:numPr>
+        <w:spacing w:after="0" w:line="480" w:lineRule="auto"/>
+        <w:rPr>
+          <w:rFonts w:ascii="Times New Roman" w:hAnsi="Times New Roman" w:cs="Times New Roman"/>
+          <w:b/>
+          <w:bCs/>
+          <w:sz w:val="24"/>
+          <w:szCs w:val="24"/>
+        </w:rPr>
+      </w:pPr>
+      <w:r>
+        <w:rPr>
+          <w:rFonts w:ascii="Times New Roman" w:hAnsi="Times New Roman" w:cs="Times New Roman"/>
+          <w:sz w:val="24"/>
+          <w:szCs w:val="24"/>
+        </w:rPr>
+        <w:t>Updated registration confirmation message to include user’s username.</w:t>
+      </w:r>
+    </w:p>
+    <w:p>
+      <w:pPr>
+        <w:pStyle w:val="ListParagraph"/>
+        <w:numPr>
+          <w:ilvl w:val="0"/>
+          <w:numId w:val="47"/>
+        </w:numPr>
+        <w:spacing w:after="0" w:line="480" w:lineRule="auto"/>
+        <w:rPr>
+          <w:rFonts w:ascii="Times New Roman" w:hAnsi="Times New Roman" w:cs="Times New Roman"/>
+          <w:b/>
+          <w:bCs/>
+          <w:sz w:val="24"/>
+          <w:szCs w:val="24"/>
+        </w:rPr>
+      </w:pPr>
+      <w:r>
+        <w:rPr>
+          <w:rFonts w:ascii="Times New Roman" w:hAnsi="Times New Roman" w:cs="Times New Roman"/>
+          <w:sz w:val="24"/>
+          <w:szCs w:val="24"/>
+        </w:rPr>
+        <w:t xml:space="preserve">Removed </w:t>
+      </w:r>
+      <w:r>
+        <w:rPr>
+          <w:rFonts w:ascii="Times New Roman" w:hAnsi="Times New Roman" w:cs="Times New Roman"/>
+          <w:sz w:val="24"/>
+          <w:szCs w:val="24"/>
+        </w:rPr>
+        <w:t>bullet points and indents from fo sim list on foHome.html</w:t>
+      </w:r>
+    </w:p>
+    <w:p>
+      <w:pPr>
+        <w:pStyle w:val="ListParagraph"/>
+        <w:numPr>
+          <w:ilvl w:val="0"/>
+          <w:numId w:val="47"/>
+        </w:numPr>
+        <w:spacing w:after="0" w:line="480" w:lineRule="auto"/>
+        <w:rPr>
+          <w:rFonts w:ascii="Times New Roman" w:hAnsi="Times New Roman" w:cs="Times New Roman"/>
+          <w:b/>
+          <w:bCs/>
+          <w:sz w:val="24"/>
+          <w:szCs w:val="24"/>
+        </w:rPr>
+      </w:pPr>
+      <w:r>
+        <w:rPr>
+          <w:rFonts w:ascii="Times New Roman" w:hAnsi="Times New Roman" w:cs="Times New Roman"/>
+          <w:sz w:val="24"/>
+          <w:szCs w:val="24"/>
+        </w:rPr>
+        <w:t>Formatting correctio</w:t>
+      </w:r>
+      <w:r>
+        <w:rPr>
+          <w:rFonts w:ascii="Times New Roman" w:hAnsi="Times New Roman" w:cs="Times New Roman"/>
+          <w:sz w:val="24"/>
+          <w:szCs w:val="24"/>
+        </w:rPr>
+        <w:t>ns in foSim.html</w:t>
+      </w:r>
+    </w:p>
+    <w:p>
+      <w:pPr>
+        <w:pStyle w:val="ListParagraph"/>
+        <w:numPr>
+          <w:ilvl w:val="0"/>
+          <w:numId w:val="47"/>
+        </w:numPr>
+        <w:spacing w:after="0" w:line="480" w:lineRule="auto"/>
+        <w:rPr>
+          <w:rFonts w:ascii="Times New Roman" w:hAnsi="Times New Roman" w:cs="Times New Roman"/>
+          <w:b/>
+          <w:bCs/>
+          <w:sz w:val="24"/>
+          <w:szCs w:val="24"/>
+        </w:rPr>
+      </w:pPr>
+      <w:r>
+        <w:rPr>
+          <w:rFonts w:ascii="Times New Roman" w:hAnsi="Times New Roman" w:cs="Times New Roman"/>
+          <w:sz w:val="24"/>
+          <w:szCs w:val="24"/>
+        </w:rPr>
+        <w:t>Created simCreation form on tc/forms.py</w:t>
+      </w:r>
+    </w:p>
+    <w:p>
+      <w:pPr>
+        <w:pStyle w:val="ListParagraph"/>
+        <w:numPr>
+          <w:ilvl w:val="0"/>
+          <w:numId w:val="47"/>
+        </w:numPr>
+        <w:spacing w:after="0" w:line="480" w:lineRule="auto"/>
+        <w:rPr>
+          <w:rFonts w:ascii="Times New Roman" w:hAnsi="Times New Roman" w:cs="Times New Roman"/>
+          <w:b/>
+          <w:bCs/>
+          <w:sz w:val="24"/>
+          <w:szCs w:val="24"/>
+        </w:rPr>
+      </w:pPr>
+      <w:r>
+        <w:rPr>
+          <w:rFonts w:ascii="Times New Roman" w:hAnsi="Times New Roman" w:cs="Times New Roman"/>
+          <w:sz w:val="24"/>
+          <w:szCs w:val="24"/>
+        </w:rPr>
+        <w:t>Added flight_operators attribute to Sim model in tc/models.py</w:t>
+      </w:r>
+    </w:p>
+    <w:p>
+      <w:pPr>
+        <w:pStyle w:val="ListParagraph"/>
+        <w:numPr>
+          <w:ilvl w:val="0"/>
+          <w:numId w:val="47"/>
+        </w:numPr>
+        <w:spacing w:after="0" w:line="480" w:lineRule="auto"/>
+        <w:rPr>
+          <w:rFonts w:ascii="Times New Roman" w:hAnsi="Times New Roman" w:cs="Times New Roman"/>
+          <w:b/>
+          <w:bCs/>
+          <w:sz w:val="24"/>
+          <w:szCs w:val="24"/>
+        </w:rPr>
+      </w:pPr>
+      <w:r>
+        <w:rPr>
+          <w:rFonts w:ascii="Times New Roman" w:hAnsi="Times New Roman" w:cs="Times New Roman"/>
+          <w:sz w:val="24"/>
+          <w:szCs w:val="24"/>
+        </w:rPr>
+        <w:t>Created creatSim.html template for tc django app</w:t>
+      </w:r>
+    </w:p>
+    <w:p>
+      <w:pPr>
+        <w:pStyle w:val="ListParagraph"/>
+        <w:numPr>
+          <w:ilvl w:val="1"/>
+          <w:numId w:val="47"/>
+        </w:numPr>
+        <w:spacing w:after="0" w:line="480" w:lineRule="auto"/>
+        <w:rPr>
+          <w:rFonts w:ascii="Times New Roman" w:hAnsi="Times New Roman" w:cs="Times New Roman"/>
+          <w:b/>
+          <w:bCs/>
+          <w:sz w:val="24"/>
+          <w:szCs w:val="24"/>
+        </w:rPr>
+      </w:pPr>
+      <w:r>
+        <w:rPr>
+          <w:rFonts w:ascii="Times New Roman" w:hAnsi="Times New Roman" w:cs="Times New Roman"/>
+          <w:sz w:val="24"/>
+          <w:szCs w:val="24"/>
+        </w:rPr>
+        <w:t>Displays simCreation form</w:t>
+      </w:r>
+    </w:p>
+    <w:p>
+      <w:pPr>
+        <w:pStyle w:val="ListParagraph"/>
+        <w:numPr>
+          <w:ilvl w:val="0"/>
+          <w:numId w:val="47"/>
+        </w:numPr>
+        <w:spacing w:after="0" w:line="480" w:lineRule="auto"/>
+        <w:rPr>
+          <w:rFonts w:ascii="Times New Roman" w:hAnsi="Times New Roman" w:cs="Times New Roman"/>
+          <w:b/>
+          <w:bCs/>
+          <w:sz w:val="24"/>
+          <w:szCs w:val="24"/>
+        </w:rPr>
+      </w:pPr>
+      <w:r>
+        <w:rPr>
+          <w:rFonts w:ascii="Times New Roman" w:hAnsi="Times New Roman" w:cs="Times New Roman"/>
+          <w:sz w:val="24"/>
+          <w:szCs w:val="24"/>
+        </w:rPr>
+        <w:lastRenderedPageBreak/>
+        <w:t xml:space="preserve">Added admin page link, create sim link, and </w:t>
+      </w:r>
+      <w:r>
+        <w:rPr>
+          <w:rFonts w:ascii="Times New Roman" w:hAnsi="Times New Roman" w:cs="Times New Roman"/>
+          <w:sz w:val="24"/>
+          <w:szCs w:val="24"/>
+        </w:rPr>
+        <w:t>list of all active sims to tcHome.html template</w:t>
+      </w:r>
+    </w:p>
+    <w:p>
+      <w:pPr>
+        <w:pStyle w:val="ListParagraph"/>
+        <w:numPr>
+          <w:ilvl w:val="0"/>
+          <w:numId w:val="47"/>
+        </w:numPr>
+        <w:spacing w:after="0" w:line="480" w:lineRule="auto"/>
+        <w:rPr>
+          <w:rFonts w:ascii="Times New Roman" w:hAnsi="Times New Roman" w:cs="Times New Roman"/>
+          <w:b/>
+          <w:bCs/>
+          <w:sz w:val="24"/>
+          <w:szCs w:val="24"/>
+        </w:rPr>
+      </w:pPr>
+      <w:r>
+        <w:rPr>
+          <w:rFonts w:ascii="Times New Roman" w:hAnsi="Times New Roman" w:cs="Times New Roman"/>
+          <w:sz w:val="24"/>
+          <w:szCs w:val="24"/>
+        </w:rPr>
+        <w:t>Format changes to tcSim.html</w:t>
+      </w:r>
+    </w:p>
+    <w:p>
+      <w:pPr>
+        <w:pStyle w:val="ListParagraph"/>
+        <w:numPr>
+          <w:ilvl w:val="0"/>
+          <w:numId w:val="47"/>
+        </w:numPr>
+        <w:spacing w:after="0" w:line="480" w:lineRule="auto"/>
+        <w:rPr>
+          <w:rFonts w:ascii="Times New Roman" w:hAnsi="Times New Roman" w:cs="Times New Roman"/>
+          <w:b/>
+          <w:bCs/>
+          <w:sz w:val="24"/>
+          <w:szCs w:val="24"/>
+        </w:rPr>
+      </w:pPr>
+      <w:r>
+        <w:rPr>
+          <w:rFonts w:ascii="Times New Roman" w:hAnsi="Times New Roman" w:cs="Times New Roman"/>
+          <w:sz w:val="24"/>
+          <w:szCs w:val="24"/>
+        </w:rPr>
+        <w:t xml:space="preserve">Created createSim url in </w:t>
+      </w:r>
+      <w:r>
+        <w:rPr>
+          <w:rFonts w:ascii="Times New Roman" w:hAnsi="Times New Roman" w:cs="Times New Roman"/>
+          <w:sz w:val="24"/>
+          <w:szCs w:val="24"/>
+        </w:rPr>
+        <w:t>tc/urls.py</w:t>
+      </w:r>
+    </w:p>
+    <w:p>
+      <w:pPr>
+        <w:pStyle w:val="ListParagraph"/>
+        <w:numPr>
+          <w:ilvl w:val="0"/>
+          <w:numId w:val="47"/>
+        </w:numPr>
+        <w:spacing w:after="0" w:line="480" w:lineRule="auto"/>
+        <w:rPr>
+          <w:rFonts w:ascii="Times New Roman" w:hAnsi="Times New Roman" w:cs="Times New Roman"/>
+          <w:b/>
+          <w:bCs/>
+          <w:sz w:val="24"/>
+          <w:szCs w:val="24"/>
+        </w:rPr>
+      </w:pPr>
+      <w:r>
+        <w:rPr>
+          <w:rFonts w:ascii="Times New Roman" w:hAnsi="Times New Roman" w:cs="Times New Roman"/>
+          <w:sz w:val="24"/>
+          <w:szCs w:val="24"/>
+        </w:rPr>
+        <w:t xml:space="preserve">Refined </w:t>
+      </w:r>
+      <w:r>
+        <w:rPr>
+          <w:rFonts w:ascii="Times New Roman" w:hAnsi="Times New Roman" w:cs="Times New Roman"/>
+          <w:sz w:val="24"/>
+          <w:szCs w:val="24"/>
+        </w:rPr>
+        <w:t>tcHome view in tc/views.py</w:t>
+      </w:r>
+    </w:p>
+    <w:p>
+      <w:pPr>
+        <w:pStyle w:val="ListParagraph"/>
+        <w:numPr>
+          <w:ilvl w:val="0"/>
+          <w:numId w:val="47"/>
+        </w:numPr>
+        <w:spacing w:after="0" w:line="480" w:lineRule="auto"/>
+        <w:rPr>
+          <w:rFonts w:ascii="Times New Roman" w:eastAsia="Times New Roman" w:hAnsi="Times New Roman" w:cs="Times New Roman"/>
+          <w:b/>
+          <w:bCs/>
+          <w:sz w:val="24"/>
+          <w:szCs w:val="24"/>
+        </w:rPr>
+      </w:pPr>
+      <w:r>
+        <w:rPr>
+          <w:rFonts w:ascii="Times New Roman" w:hAnsi="Times New Roman" w:cs="Times New Roman"/>
+          <w:sz w:val="24"/>
+          <w:szCs w:val="24"/>
+        </w:rPr>
+        <w:t xml:space="preserve">Created </w:t>
+      </w:r>
+      <w:r>
+        <w:rPr>
+          <w:rFonts w:ascii="Times New Roman" w:hAnsi="Times New Roman" w:cs="Times New Roman"/>
+          <w:sz w:val="24"/>
+          <w:szCs w:val="24"/>
+        </w:rPr>
+        <w:t>createSim and tcSim views in tc/views.py</w:t>
+      </w:r>
     </w:p>
     <w:p>
       <w:pPr>
@@ -11597,6 +10658,119 @@
     </w:lvl>
   </w:abstractNum>
   <w:abstractNum w:abstractNumId="28" w15:restartNumberingAfterBreak="0">
+    <w:nsid w:val="4C2F6DA7"/>
+    <w:multiLevelType w:val="hybridMultilevel"/>
+    <w:tmpl w:val="F62A5406"/>
+    <w:lvl w:ilvl="0" w:tplc="04090005">
+      <w:start w:val="1"/>
+      <w:numFmt w:val="bullet"/>
+      <w:lvlText w:val=""/>
+      <w:lvlJc w:val="left"/>
+      <w:pPr>
+        <w:ind w:left="720" w:hanging="360"/>
+      </w:pPr>
+      <w:rPr>
+        <w:rFonts w:ascii="Wingdings" w:hAnsi="Wingdings" w:hint="default"/>
+      </w:rPr>
+    </w:lvl>
+    <w:lvl w:ilvl="1" w:tplc="04090003">
+      <w:start w:val="1"/>
+      <w:numFmt w:val="bullet"/>
+      <w:lvlText w:val="o"/>
+      <w:lvlJc w:val="left"/>
+      <w:pPr>
+        <w:ind w:left="1440" w:hanging="360"/>
+      </w:pPr>
+      <w:rPr>
+        <w:rFonts w:ascii="Courier New" w:hAnsi="Courier New" w:cs="Courier New" w:hint="default"/>
+      </w:rPr>
+    </w:lvl>
+    <w:lvl w:ilvl="2" w:tplc="04090005" w:tentative="1">
+      <w:start w:val="1"/>
+      <w:numFmt w:val="bullet"/>
+      <w:lvlText w:val=""/>
+      <w:lvlJc w:val="left"/>
+      <w:pPr>
+        <w:ind w:left="2160" w:hanging="360"/>
+      </w:pPr>
+      <w:rPr>
+        <w:rFonts w:ascii="Wingdings" w:hAnsi="Wingdings" w:hint="default"/>
+      </w:rPr>
+    </w:lvl>
+    <w:lvl w:ilvl="3" w:tplc="04090001" w:tentative="1">
+      <w:start w:val="1"/>
+      <w:numFmt w:val="bullet"/>
+      <w:lvlText w:val=""/>
+      <w:lvlJc w:val="left"/>
+      <w:pPr>
+        <w:ind w:left="2880" w:hanging="360"/>
+      </w:pPr>
+      <w:rPr>
+        <w:rFonts w:ascii="Symbol" w:hAnsi="Symbol" w:hint="default"/>
+      </w:rPr>
+    </w:lvl>
+    <w:lvl w:ilvl="4" w:tplc="04090003" w:tentative="1">
+      <w:start w:val="1"/>
+      <w:numFmt w:val="bullet"/>
+      <w:lvlText w:val="o"/>
+      <w:lvlJc w:val="left"/>
+      <w:pPr>
+        <w:ind w:left="3600" w:hanging="360"/>
+      </w:pPr>
+      <w:rPr>
+        <w:rFonts w:ascii="Courier New" w:hAnsi="Courier New" w:cs="Courier New" w:hint="default"/>
+      </w:rPr>
+    </w:lvl>
+    <w:lvl w:ilvl="5" w:tplc="04090005" w:tentative="1">
+      <w:start w:val="1"/>
+      <w:numFmt w:val="bullet"/>
+      <w:lvlText w:val=""/>
+      <w:lvlJc w:val="left"/>
+      <w:pPr>
+        <w:ind w:left="4320" w:hanging="360"/>
+      </w:pPr>
+      <w:rPr>
+        <w:rFonts w:ascii="Wingdings" w:hAnsi="Wingdings" w:hint="default"/>
+      </w:rPr>
+    </w:lvl>
+    <w:lvl w:ilvl="6" w:tplc="04090001" w:tentative="1">
+      <w:start w:val="1"/>
+      <w:numFmt w:val="bullet"/>
+      <w:lvlText w:val=""/>
+      <w:lvlJc w:val="left"/>
+      <w:pPr>
+        <w:ind w:left="5040" w:hanging="360"/>
+      </w:pPr>
+      <w:rPr>
+        <w:rFonts w:ascii="Symbol" w:hAnsi="Symbol" w:hint="default"/>
+      </w:rPr>
+    </w:lvl>
+    <w:lvl w:ilvl="7" w:tplc="04090003" w:tentative="1">
+      <w:start w:val="1"/>
+      <w:numFmt w:val="bullet"/>
+      <w:lvlText w:val="o"/>
+      <w:lvlJc w:val="left"/>
+      <w:pPr>
+        <w:ind w:left="5760" w:hanging="360"/>
+      </w:pPr>
+      <w:rPr>
+        <w:rFonts w:ascii="Courier New" w:hAnsi="Courier New" w:cs="Courier New" w:hint="default"/>
+      </w:rPr>
+    </w:lvl>
+    <w:lvl w:ilvl="8" w:tplc="04090005" w:tentative="1">
+      <w:start w:val="1"/>
+      <w:numFmt w:val="bullet"/>
+      <w:lvlText w:val=""/>
+      <w:lvlJc w:val="left"/>
+      <w:pPr>
+        <w:ind w:left="6480" w:hanging="360"/>
+      </w:pPr>
+      <w:rPr>
+        <w:rFonts w:ascii="Wingdings" w:hAnsi="Wingdings" w:hint="default"/>
+      </w:rPr>
+    </w:lvl>
+  </w:abstractNum>
+  <w:abstractNum w:abstractNumId="29" w15:restartNumberingAfterBreak="0">
     <w:nsid w:val="4CB032A5"/>
     <w:multiLevelType w:val="hybridMultilevel"/>
     <w:tmpl w:val="279E51F6"/>
@@ -11709,7 +10883,7 @@
       </w:rPr>
     </w:lvl>
   </w:abstractNum>
-  <w:abstractNum w:abstractNumId="29" w15:restartNumberingAfterBreak="0">
+  <w:abstractNum w:abstractNumId="30" w15:restartNumberingAfterBreak="0">
     <w:nsid w:val="4CBB63D3"/>
     <w:multiLevelType w:val="hybridMultilevel"/>
     <w:tmpl w:val="A99075DA"/>
@@ -11822,7 +10996,7 @@
       </w:rPr>
     </w:lvl>
   </w:abstractNum>
-  <w:abstractNum w:abstractNumId="30" w15:restartNumberingAfterBreak="0">
+  <w:abstractNum w:abstractNumId="31" w15:restartNumberingAfterBreak="0">
     <w:nsid w:val="5389741B"/>
     <w:multiLevelType w:val="hybridMultilevel"/>
     <w:tmpl w:val="2398EF8A"/>
@@ -11935,7 +11109,7 @@
       </w:rPr>
     </w:lvl>
   </w:abstractNum>
-  <w:abstractNum w:abstractNumId="31" w15:restartNumberingAfterBreak="0">
+  <w:abstractNum w:abstractNumId="32" w15:restartNumberingAfterBreak="0">
     <w:nsid w:val="54D07D39"/>
     <w:multiLevelType w:val="hybridMultilevel"/>
     <w:tmpl w:val="7A684660"/>
@@ -12048,7 +11222,7 @@
       </w:rPr>
     </w:lvl>
   </w:abstractNum>
-  <w:abstractNum w:abstractNumId="32" w15:restartNumberingAfterBreak="0">
+  <w:abstractNum w:abstractNumId="33" w15:restartNumberingAfterBreak="0">
     <w:nsid w:val="598179EF"/>
     <w:multiLevelType w:val="hybridMultilevel"/>
     <w:tmpl w:val="1CD0B464"/>
@@ -12161,7 +11335,7 @@
       </w:rPr>
     </w:lvl>
   </w:abstractNum>
-  <w:abstractNum w:abstractNumId="33" w15:restartNumberingAfterBreak="0">
+  <w:abstractNum w:abstractNumId="34" w15:restartNumberingAfterBreak="0">
     <w:nsid w:val="5E396F82"/>
     <w:multiLevelType w:val="hybridMultilevel"/>
     <w:tmpl w:val="435697FA"/>
@@ -12274,7 +11448,7 @@
       </w:rPr>
     </w:lvl>
   </w:abstractNum>
-  <w:abstractNum w:abstractNumId="34" w15:restartNumberingAfterBreak="0">
+  <w:abstractNum w:abstractNumId="35" w15:restartNumberingAfterBreak="0">
     <w:nsid w:val="6239036A"/>
     <w:multiLevelType w:val="hybridMultilevel"/>
     <w:tmpl w:val="66982E4A"/>
@@ -12387,7 +11561,7 @@
       </w:rPr>
     </w:lvl>
   </w:abstractNum>
-  <w:abstractNum w:abstractNumId="35" w15:restartNumberingAfterBreak="0">
+  <w:abstractNum w:abstractNumId="36" w15:restartNumberingAfterBreak="0">
     <w:nsid w:val="63F919A8"/>
     <w:multiLevelType w:val="hybridMultilevel"/>
     <w:tmpl w:val="0F02FC80"/>
@@ -12500,7 +11674,7 @@
       </w:rPr>
     </w:lvl>
   </w:abstractNum>
-  <w:abstractNum w:abstractNumId="36" w15:restartNumberingAfterBreak="0">
+  <w:abstractNum w:abstractNumId="37" w15:restartNumberingAfterBreak="0">
     <w:nsid w:val="68845B47"/>
     <w:multiLevelType w:val="hybridMultilevel"/>
     <w:tmpl w:val="E1E4824E"/>
@@ -12613,7 +11787,7 @@
       </w:rPr>
     </w:lvl>
   </w:abstractNum>
-  <w:abstractNum w:abstractNumId="37" w15:restartNumberingAfterBreak="0">
+  <w:abstractNum w:abstractNumId="38" w15:restartNumberingAfterBreak="0">
     <w:nsid w:val="6BDF0F24"/>
     <w:multiLevelType w:val="hybridMultilevel"/>
     <w:tmpl w:val="51BAA8F8"/>
@@ -12726,7 +11900,7 @@
       </w:rPr>
     </w:lvl>
   </w:abstractNum>
-  <w:abstractNum w:abstractNumId="38" w15:restartNumberingAfterBreak="0">
+  <w:abstractNum w:abstractNumId="39" w15:restartNumberingAfterBreak="0">
     <w:nsid w:val="6DFB7285"/>
     <w:multiLevelType w:val="hybridMultilevel"/>
     <w:tmpl w:val="6956A56E"/>
@@ -12839,7 +12013,7 @@
       </w:rPr>
     </w:lvl>
   </w:abstractNum>
-  <w:abstractNum w:abstractNumId="39" w15:restartNumberingAfterBreak="0">
+  <w:abstractNum w:abstractNumId="40" w15:restartNumberingAfterBreak="0">
     <w:nsid w:val="717858FF"/>
     <w:multiLevelType w:val="hybridMultilevel"/>
     <w:tmpl w:val="0592F3A8"/>
@@ -12952,7 +12126,7 @@
       </w:rPr>
     </w:lvl>
   </w:abstractNum>
-  <w:abstractNum w:abstractNumId="40" w15:restartNumberingAfterBreak="0">
+  <w:abstractNum w:abstractNumId="41" w15:restartNumberingAfterBreak="0">
     <w:nsid w:val="78081C54"/>
     <w:multiLevelType w:val="hybridMultilevel"/>
     <w:tmpl w:val="3262279C"/>
@@ -13065,7 +12239,7 @@
       </w:rPr>
     </w:lvl>
   </w:abstractNum>
-  <w:abstractNum w:abstractNumId="41" w15:restartNumberingAfterBreak="0">
+  <w:abstractNum w:abstractNumId="42" w15:restartNumberingAfterBreak="0">
     <w:nsid w:val="79994406"/>
     <w:multiLevelType w:val="hybridMultilevel"/>
     <w:tmpl w:val="940E4C18"/>
@@ -13178,7 +12352,7 @@
       </w:rPr>
     </w:lvl>
   </w:abstractNum>
-  <w:abstractNum w:abstractNumId="42" w15:restartNumberingAfterBreak="0">
+  <w:abstractNum w:abstractNumId="43" w15:restartNumberingAfterBreak="0">
     <w:nsid w:val="7DAC0DFE"/>
     <w:multiLevelType w:val="hybridMultilevel"/>
     <w:tmpl w:val="D8803642"/>
@@ -13291,7 +12465,7 @@
       </w:rPr>
     </w:lvl>
   </w:abstractNum>
-  <w:abstractNum w:abstractNumId="43" w15:restartNumberingAfterBreak="0">
+  <w:abstractNum w:abstractNumId="44" w15:restartNumberingAfterBreak="0">
     <w:nsid w:val="7E4A3643"/>
     <w:multiLevelType w:val="hybridMultilevel"/>
     <w:tmpl w:val="D57EF478"/>
@@ -13404,7 +12578,7 @@
       </w:rPr>
     </w:lvl>
   </w:abstractNum>
-  <w:abstractNum w:abstractNumId="44" w15:restartNumberingAfterBreak="0">
+  <w:abstractNum w:abstractNumId="45" w15:restartNumberingAfterBreak="0">
     <w:nsid w:val="7E4F7793"/>
     <w:multiLevelType w:val="hybridMultilevel"/>
     <w:tmpl w:val="4B568494"/>
@@ -13517,7 +12691,7 @@
       </w:rPr>
     </w:lvl>
   </w:abstractNum>
-  <w:abstractNum w:abstractNumId="45" w15:restartNumberingAfterBreak="0">
+  <w:abstractNum w:abstractNumId="46" w15:restartNumberingAfterBreak="0">
     <w:nsid w:val="7E705EAC"/>
     <w:multiLevelType w:val="hybridMultilevel"/>
     <w:tmpl w:val="660C58E0"/>
@@ -13640,19 +12814,19 @@
     <w:abstractNumId w:val="7"/>
   </w:num>
   <w:num w:numId="4" w16cid:durableId="600842130">
-    <w:abstractNumId w:val="35"/>
+    <w:abstractNumId w:val="36"/>
   </w:num>
   <w:num w:numId="5" w16cid:durableId="1605071051">
     <w:abstractNumId w:val="2"/>
   </w:num>
   <w:num w:numId="6" w16cid:durableId="1826311999">
-    <w:abstractNumId w:val="36"/>
+    <w:abstractNumId w:val="37"/>
   </w:num>
   <w:num w:numId="7" w16cid:durableId="1373729546">
     <w:abstractNumId w:val="11"/>
   </w:num>
   <w:num w:numId="8" w16cid:durableId="1287390357">
-    <w:abstractNumId w:val="43"/>
+    <w:abstractNumId w:val="44"/>
   </w:num>
   <w:num w:numId="9" w16cid:durableId="450709626">
     <w:abstractNumId w:val="23"/>
@@ -13661,10 +12835,10 @@
     <w:abstractNumId w:val="17"/>
   </w:num>
   <w:num w:numId="11" w16cid:durableId="1634552753">
-    <w:abstractNumId w:val="40"/>
+    <w:abstractNumId w:val="41"/>
   </w:num>
   <w:num w:numId="12" w16cid:durableId="1970865623">
-    <w:abstractNumId w:val="37"/>
+    <w:abstractNumId w:val="38"/>
   </w:num>
   <w:num w:numId="13" w16cid:durableId="756483825">
     <w:abstractNumId w:val="22"/>
@@ -13676,7 +12850,7 @@
     <w:abstractNumId w:val="19"/>
   </w:num>
   <w:num w:numId="16" w16cid:durableId="1816296308">
-    <w:abstractNumId w:val="31"/>
+    <w:abstractNumId w:val="32"/>
   </w:num>
   <w:num w:numId="17" w16cid:durableId="1691183922">
     <w:abstractNumId w:val="13"/>
@@ -13688,13 +12862,13 @@
     <w:abstractNumId w:val="25"/>
   </w:num>
   <w:num w:numId="20" w16cid:durableId="480148973">
-    <w:abstractNumId w:val="29"/>
+    <w:abstractNumId w:val="30"/>
   </w:num>
   <w:num w:numId="21" w16cid:durableId="1849056553">
     <w:abstractNumId w:val="16"/>
   </w:num>
   <w:num w:numId="22" w16cid:durableId="1722898223">
-    <w:abstractNumId w:val="45"/>
+    <w:abstractNumId w:val="46"/>
   </w:num>
   <w:num w:numId="23" w16cid:durableId="184486501">
     <w:abstractNumId w:val="1"/>
@@ -13706,25 +12880,25 @@
     <w:abstractNumId w:val="8"/>
   </w:num>
   <w:num w:numId="26" w16cid:durableId="822042029">
-    <w:abstractNumId w:val="39"/>
+    <w:abstractNumId w:val="40"/>
   </w:num>
   <w:num w:numId="27" w16cid:durableId="2093816488">
     <w:abstractNumId w:val="26"/>
   </w:num>
   <w:num w:numId="28" w16cid:durableId="590965576">
-    <w:abstractNumId w:val="41"/>
+    <w:abstractNumId w:val="42"/>
   </w:num>
   <w:num w:numId="29" w16cid:durableId="2075808383">
     <w:abstractNumId w:val="5"/>
   </w:num>
   <w:num w:numId="30" w16cid:durableId="528106995">
-    <w:abstractNumId w:val="28"/>
+    <w:abstractNumId w:val="29"/>
   </w:num>
   <w:num w:numId="31" w16cid:durableId="686294482">
     <w:abstractNumId w:val="6"/>
   </w:num>
   <w:num w:numId="32" w16cid:durableId="1337608499">
-    <w:abstractNumId w:val="33"/>
+    <w:abstractNumId w:val="34"/>
   </w:num>
   <w:num w:numId="33" w16cid:durableId="783110903">
     <w:abstractNumId w:val="9"/>
@@ -13733,22 +12907,22 @@
     <w:abstractNumId w:val="18"/>
   </w:num>
   <w:num w:numId="35" w16cid:durableId="1097866805">
-    <w:abstractNumId w:val="44"/>
+    <w:abstractNumId w:val="45"/>
   </w:num>
   <w:num w:numId="36" w16cid:durableId="1517698240">
-    <w:abstractNumId w:val="32"/>
+    <w:abstractNumId w:val="33"/>
   </w:num>
   <w:num w:numId="37" w16cid:durableId="2083601803">
     <w:abstractNumId w:val="24"/>
   </w:num>
   <w:num w:numId="38" w16cid:durableId="341781589">
-    <w:abstractNumId w:val="38"/>
+    <w:abstractNumId w:val="39"/>
   </w:num>
   <w:num w:numId="39" w16cid:durableId="1200241717">
-    <w:abstractNumId w:val="42"/>
+    <w:abstractNumId w:val="43"/>
   </w:num>
   <w:num w:numId="40" w16cid:durableId="909458858">
-    <w:abstractNumId w:val="30"/>
+    <w:abstractNumId w:val="31"/>
   </w:num>
   <w:num w:numId="41" w16cid:durableId="514079492">
     <w:abstractNumId w:val="21"/>
@@ -13763,10 +12937,13 @@
     <w:abstractNumId w:val="20"/>
   </w:num>
   <w:num w:numId="45" w16cid:durableId="2105999932">
-    <w:abstractNumId w:val="34"/>
+    <w:abstractNumId w:val="35"/>
   </w:num>
   <w:num w:numId="46" w16cid:durableId="1521969102">
     <w:abstractNumId w:val="12"/>
+  </w:num>
+  <w:num w:numId="47" w16cid:durableId="1338775668">
+    <w:abstractNumId w:val="28"/>
   </w:num>
 </w:numbering>
 </file>
@@ -14496,6 +13673,21 @@
 </file>
 
 <file path=customXml/item1.xml><?xml version="1.0" encoding="utf-8"?>
+<?mso-contentType ?>
+<FormTemplates xmlns="http://schemas.microsoft.com/sharepoint/v3/contenttype/forms">
+  <Display>DocumentLibraryForm</Display>
+  <Edit>DocumentLibraryForm</Edit>
+  <New>DocumentLibraryForm</New>
+</FormTemplates>
+</file>
+
+<file path=customXml/item2.xml><?xml version="1.0" encoding="utf-8"?>
+<p:properties xmlns:p="http://schemas.microsoft.com/office/2006/metadata/properties" xmlns:xsi="http://www.w3.org/2001/XMLSchema-instance" xmlns:pc="http://schemas.microsoft.com/office/infopath/2007/PartnerControls">
+  <documentManagement/>
+</p:properties>
+</file>
+
+<file path=customXml/item3.xml><?xml version="1.0" encoding="utf-8"?>
 <ct:contentTypeSchema xmlns:ct="http://schemas.microsoft.com/office/2006/metadata/contentType" xmlns:ma="http://schemas.microsoft.com/office/2006/metadata/properties/metaAttributes" ct:_="" ma:_="" ma:contentTypeName="Document" ma:contentTypeID="0x010100A62227CFBE858A4BB04F98B13EC0A294" ma:contentTypeVersion="2" ma:contentTypeDescription="Create a new document." ma:contentTypeScope="" ma:versionID="35adb633fb5820921c77323abd2722e6">
   <xsd:schema xmlns:xsd="http://www.w3.org/2001/XMLSchema" xmlns:xs="http://www.w3.org/2001/XMLSchema" xmlns:p="http://schemas.microsoft.com/office/2006/metadata/properties" xmlns:ns2="2c4a9f2c-bdb3-4ca1-8b9e-dd89a1d6d1e2" targetNamespace="http://schemas.microsoft.com/office/2006/metadata/properties" ma:root="true" ma:fieldsID="d320925c81e80b5b4b6d795c0972ed5f" ns2:_="">
     <xsd:import namespace="2c4a9f2c-bdb3-4ca1-8b9e-dd89a1d6d1e2"/>
@@ -14627,22 +13819,24 @@
 </ct:contentTypeSchema>
 </file>
 
-<file path=customXml/item2.xml><?xml version="1.0" encoding="utf-8"?>
-<p:properties xmlns:p="http://schemas.microsoft.com/office/2006/metadata/properties" xmlns:xsi="http://www.w3.org/2001/XMLSchema-instance" xmlns:pc="http://schemas.microsoft.com/office/infopath/2007/PartnerControls">
-  <documentManagement/>
-</p:properties>
+<file path=customXml/itemProps1.xml><?xml version="1.0" encoding="utf-8"?>
+<ds:datastoreItem xmlns:ds="http://schemas.openxmlformats.org/officeDocument/2006/customXml" ds:itemID="{5498BD4F-A39D-479D-A4A9-0BE32522BC9C}">
+  <ds:schemaRefs>
+    <ds:schemaRef ds:uri="http://schemas.microsoft.com/sharepoint/v3/contenttype/forms"/>
+  </ds:schemaRefs>
+</ds:datastoreItem>
 </file>
 
-<file path=customXml/item3.xml><?xml version="1.0" encoding="utf-8"?>
-<?mso-contentType ?>
-<FormTemplates xmlns="http://schemas.microsoft.com/sharepoint/v3/contenttype/forms">
-  <Display>DocumentLibraryForm</Display>
-  <Edit>DocumentLibraryForm</Edit>
-  <New>DocumentLibraryForm</New>
-</FormTemplates>
+<file path=customXml/itemProps2.xml><?xml version="1.0" encoding="utf-8"?>
+<ds:datastoreItem xmlns:ds="http://schemas.openxmlformats.org/officeDocument/2006/customXml" ds:itemID="{181BFCB9-B80C-422B-9319-0EB928D4E280}">
+  <ds:schemaRefs>
+    <ds:schemaRef ds:uri="http://schemas.microsoft.com/office/2006/metadata/properties"/>
+    <ds:schemaRef ds:uri="http://schemas.microsoft.com/office/infopath/2007/PartnerControls"/>
+  </ds:schemaRefs>
+</ds:datastoreItem>
 </file>
 
-<file path=customXml/itemProps1.xml><?xml version="1.0" encoding="utf-8"?>
+<file path=customXml/itemProps3.xml><?xml version="1.0" encoding="utf-8"?>
 <ds:datastoreItem xmlns:ds="http://schemas.openxmlformats.org/officeDocument/2006/customXml" ds:itemID="{066D5327-75B7-4FDB-A7FE-C417EEF022A0}">
   <ds:schemaRefs>
     <ds:schemaRef ds:uri="http://schemas.microsoft.com/office/2006/metadata/contentType"/>
@@ -14658,21 +13852,4 @@
     <ds:schemaRef ds:uri="http://schemas.microsoft.com/internal/obd"/>
   </ds:schemaRefs>
 </ds:datastoreItem>
-</file>
-
-<file path=customXml/itemProps2.xml><?xml version="1.0" encoding="utf-8"?>
-<ds:datastoreItem xmlns:ds="http://schemas.openxmlformats.org/officeDocument/2006/customXml" ds:itemID="{181BFCB9-B80C-422B-9319-0EB928D4E280}">
-  <ds:schemaRefs>
-    <ds:schemaRef ds:uri="http://schemas.microsoft.com/office/2006/metadata/properties"/>
-    <ds:schemaRef ds:uri="http://schemas.microsoft.com/office/infopath/2007/PartnerControls"/>
-  </ds:schemaRefs>
-</ds:datastoreItem>
-</file>
-
-<file path=customXml/itemProps3.xml><?xml version="1.0" encoding="utf-8"?>
-<ds:datastoreItem xmlns:ds="http://schemas.openxmlformats.org/officeDocument/2006/customXml" ds:itemID="{5498BD4F-A39D-479D-A4A9-0BE32522BC9C}">
-  <ds:schemaRefs>
-    <ds:schemaRef ds:uri="http://schemas.microsoft.com/sharepoint/v3/contenttype/forms"/>
-  </ds:schemaRefs>
-</ds:datastoreItem>
 </file>
</xml_diff>